<commit_message>
Se modifico lo ultimo, se agregaron los tokens faltantes
</commit_message>
<xml_diff>
--- a/editables manuales/practica/Manual Tecnico1.docx
+++ b/editables manuales/practica/Manual Tecnico1.docx
@@ -722,7 +722,247 @@
           <w:szCs w:val="24"/>
           <w:lang w:eastAsia="es-GT"/>
         </w:rPr>
-        <w:t>La aplicación se basa en lectura y escritura de archivos de texto, en el que se cargara por medio de una ventana emergente y este carga el archivo al programa y se procede a realizar la lectura de dichos datos a utilizar en dicha ejecución, en el que por medio de estructuras de control básicas que cualquier desarrollador con un poco de experiencia conoce, separa dichas cadenas que se utilizaran, almacenándolas en variables que serán utilizadas como globales y son indispensables en relación con el manejo de clases y métodos.</w:t>
+        <w:t xml:space="preserve">La aplicación se basa en </w:t>
+      </w:r>
+      <w:r>
+        <w:rPr>
+          <w:rFonts w:ascii="Calibri" w:eastAsia="Times New Roman" w:hAnsi="Calibri" w:cs="Calibri"/>
+          <w:color w:val="000000"/>
+          <w:sz w:val="24"/>
+          <w:szCs w:val="24"/>
+          <w:lang w:eastAsia="es-GT"/>
+        </w:rPr>
+        <w:t>Analizar un archivo por medio de un autómata finito creado por el desarrollador</w:t>
+      </w:r>
+      <w:r>
+        <w:rPr>
+          <w:rFonts w:ascii="Calibri" w:eastAsia="Times New Roman" w:hAnsi="Calibri" w:cs="Calibri"/>
+          <w:color w:val="000000"/>
+          <w:sz w:val="24"/>
+          <w:szCs w:val="24"/>
+          <w:lang w:eastAsia="es-GT"/>
+        </w:rPr>
+        <w:t>, en el que se cargara por medio de una ventana emergente y este carga el archivo al programa</w:t>
+      </w:r>
+      <w:r>
+        <w:rPr>
+          <w:rFonts w:ascii="Calibri" w:eastAsia="Times New Roman" w:hAnsi="Calibri" w:cs="Calibri"/>
+          <w:color w:val="000000"/>
+          <w:sz w:val="24"/>
+          <w:szCs w:val="24"/>
+          <w:lang w:eastAsia="es-GT"/>
+        </w:rPr>
+        <w:t xml:space="preserve">(todo esto a través de una interfaz gráfica de Python) </w:t>
+      </w:r>
+      <w:r>
+        <w:rPr>
+          <w:rFonts w:ascii="Calibri" w:eastAsia="Times New Roman" w:hAnsi="Calibri" w:cs="Calibri"/>
+          <w:color w:val="000000"/>
+          <w:sz w:val="24"/>
+          <w:szCs w:val="24"/>
+          <w:lang w:eastAsia="es-GT"/>
+        </w:rPr>
+        <w:t xml:space="preserve"> y se procede a realizar </w:t>
+      </w:r>
+      <w:r>
+        <w:rPr>
+          <w:rFonts w:ascii="Calibri" w:eastAsia="Times New Roman" w:hAnsi="Calibri" w:cs="Calibri"/>
+          <w:color w:val="000000"/>
+          <w:sz w:val="24"/>
+          <w:szCs w:val="24"/>
+          <w:lang w:eastAsia="es-GT"/>
+        </w:rPr>
+        <w:t xml:space="preserve">el análisis </w:t>
+      </w:r>
+      <w:r>
+        <w:rPr>
+          <w:rFonts w:ascii="Calibri" w:eastAsia="Times New Roman" w:hAnsi="Calibri" w:cs="Calibri"/>
+          <w:color w:val="000000"/>
+          <w:sz w:val="24"/>
+          <w:szCs w:val="24"/>
+          <w:lang w:eastAsia="es-GT"/>
+        </w:rPr>
+        <w:t xml:space="preserve">de dichos datos a utilizar en dicha ejecución, en el que por medio de estructuras de control </w:t>
+      </w:r>
+      <w:r>
+        <w:rPr>
+          <w:rFonts w:ascii="Calibri" w:eastAsia="Times New Roman" w:hAnsi="Calibri" w:cs="Calibri"/>
+          <w:b/>
+          <w:bCs/>
+          <w:color w:val="000000"/>
+          <w:sz w:val="24"/>
+          <w:szCs w:val="24"/>
+          <w:lang w:eastAsia="es-GT"/>
+        </w:rPr>
+        <w:t>IF</w:t>
+      </w:r>
+      <w:r>
+        <w:rPr>
+          <w:rFonts w:ascii="Calibri" w:eastAsia="Times New Roman" w:hAnsi="Calibri" w:cs="Calibri"/>
+          <w:color w:val="000000"/>
+          <w:sz w:val="24"/>
+          <w:szCs w:val="24"/>
+          <w:lang w:eastAsia="es-GT"/>
+        </w:rPr>
+        <w:t>,</w:t>
+      </w:r>
+      <w:r>
+        <w:rPr>
+          <w:rFonts w:ascii="Calibri" w:eastAsia="Times New Roman" w:hAnsi="Calibri" w:cs="Calibri"/>
+          <w:color w:val="000000"/>
+          <w:sz w:val="24"/>
+          <w:szCs w:val="24"/>
+          <w:lang w:eastAsia="es-GT"/>
+        </w:rPr>
+        <w:t xml:space="preserve"> que cualquier desarrollador con un poco de experiencia conoce, </w:t>
+      </w:r>
+      <w:r>
+        <w:rPr>
+          <w:rFonts w:ascii="Calibri" w:eastAsia="Times New Roman" w:hAnsi="Calibri" w:cs="Calibri"/>
+          <w:color w:val="000000"/>
+          <w:sz w:val="24"/>
+          <w:szCs w:val="24"/>
+          <w:lang w:eastAsia="es-GT"/>
+        </w:rPr>
+        <w:t>se basa el autómata</w:t>
+      </w:r>
+      <w:r>
+        <w:rPr>
+          <w:rFonts w:ascii="Calibri" w:eastAsia="Times New Roman" w:hAnsi="Calibri" w:cs="Calibri"/>
+          <w:color w:val="000000"/>
+          <w:sz w:val="24"/>
+          <w:szCs w:val="24"/>
+          <w:lang w:eastAsia="es-GT"/>
+        </w:rPr>
+        <w:t xml:space="preserve">, almacenándolas en variables que serán utilizadas como </w:t>
+      </w:r>
+      <w:r>
+        <w:rPr>
+          <w:rFonts w:ascii="Calibri" w:eastAsia="Times New Roman" w:hAnsi="Calibri" w:cs="Calibri"/>
+          <w:color w:val="000000"/>
+          <w:sz w:val="24"/>
+          <w:szCs w:val="24"/>
+          <w:lang w:eastAsia="es-GT"/>
+        </w:rPr>
+        <w:t>tokens</w:t>
+      </w:r>
+      <w:r>
+        <w:rPr>
+          <w:rFonts w:ascii="Calibri" w:eastAsia="Times New Roman" w:hAnsi="Calibri" w:cs="Calibri"/>
+          <w:color w:val="000000"/>
+          <w:sz w:val="24"/>
+          <w:szCs w:val="24"/>
+          <w:lang w:eastAsia="es-GT"/>
+        </w:rPr>
+        <w:t xml:space="preserve"> y son indispensables</w:t>
+      </w:r>
+      <w:r>
+        <w:rPr>
+          <w:rFonts w:ascii="Calibri" w:eastAsia="Times New Roman" w:hAnsi="Calibri" w:cs="Calibri"/>
+          <w:color w:val="000000"/>
+          <w:sz w:val="24"/>
+          <w:szCs w:val="24"/>
+          <w:lang w:eastAsia="es-GT"/>
+        </w:rPr>
+        <w:t xml:space="preserve">, luego de realizar el análisis, se generaran </w:t>
+      </w:r>
+      <w:proofErr w:type="spellStart"/>
+      <w:r>
+        <w:rPr>
+          <w:rFonts w:ascii="Calibri" w:eastAsia="Times New Roman" w:hAnsi="Calibri" w:cs="Calibri"/>
+          <w:color w:val="000000"/>
+          <w:sz w:val="24"/>
+          <w:szCs w:val="24"/>
+          <w:lang w:eastAsia="es-GT"/>
+        </w:rPr>
+        <w:t>html</w:t>
+      </w:r>
+      <w:proofErr w:type="spellEnd"/>
+      <w:r>
+        <w:rPr>
+          <w:rFonts w:ascii="Calibri" w:eastAsia="Times New Roman" w:hAnsi="Calibri" w:cs="Calibri"/>
+          <w:color w:val="000000"/>
+          <w:sz w:val="24"/>
+          <w:szCs w:val="24"/>
+          <w:lang w:eastAsia="es-GT"/>
+        </w:rPr>
+        <w:t xml:space="preserve"> que contendrán un lienzo o cuadro de </w:t>
+      </w:r>
+      <w:proofErr w:type="spellStart"/>
+      <w:r>
+        <w:rPr>
+          <w:rFonts w:ascii="Calibri" w:eastAsia="Times New Roman" w:hAnsi="Calibri" w:cs="Calibri"/>
+          <w:color w:val="000000"/>
+          <w:sz w:val="24"/>
+          <w:szCs w:val="24"/>
+          <w:lang w:eastAsia="es-GT"/>
+        </w:rPr>
+        <w:t>pixels</w:t>
+      </w:r>
+      <w:proofErr w:type="spellEnd"/>
+      <w:r>
+        <w:rPr>
+          <w:rFonts w:ascii="Calibri" w:eastAsia="Times New Roman" w:hAnsi="Calibri" w:cs="Calibri"/>
+          <w:color w:val="000000"/>
+          <w:sz w:val="24"/>
+          <w:szCs w:val="24"/>
+          <w:lang w:eastAsia="es-GT"/>
+        </w:rPr>
+        <w:t xml:space="preserve">, estos contendrán un estilo único para cada imagen, y por medio de </w:t>
+      </w:r>
+      <w:proofErr w:type="spellStart"/>
+      <w:r>
+        <w:rPr>
+          <w:rFonts w:ascii="Calibri" w:eastAsia="Times New Roman" w:hAnsi="Calibri" w:cs="Calibri"/>
+          <w:color w:val="000000"/>
+          <w:sz w:val="24"/>
+          <w:szCs w:val="24"/>
+          <w:lang w:eastAsia="es-GT"/>
+        </w:rPr>
+        <w:t>graphviz</w:t>
+      </w:r>
+      <w:proofErr w:type="spellEnd"/>
+      <w:r>
+        <w:rPr>
+          <w:rFonts w:ascii="Calibri" w:eastAsia="Times New Roman" w:hAnsi="Calibri" w:cs="Calibri"/>
+          <w:color w:val="000000"/>
+          <w:sz w:val="24"/>
+          <w:szCs w:val="24"/>
+          <w:lang w:eastAsia="es-GT"/>
+        </w:rPr>
+        <w:t xml:space="preserve"> generamos la imagen que se visualiza en </w:t>
+      </w:r>
+      <w:proofErr w:type="spellStart"/>
+      <w:r>
+        <w:rPr>
+          <w:rFonts w:ascii="Calibri" w:eastAsia="Times New Roman" w:hAnsi="Calibri" w:cs="Calibri"/>
+          <w:color w:val="000000"/>
+          <w:sz w:val="24"/>
+          <w:szCs w:val="24"/>
+          <w:lang w:eastAsia="es-GT"/>
+        </w:rPr>
+        <w:t>html</w:t>
+      </w:r>
+      <w:proofErr w:type="spellEnd"/>
+      <w:r>
+        <w:rPr>
+          <w:rFonts w:ascii="Calibri" w:eastAsia="Times New Roman" w:hAnsi="Calibri" w:cs="Calibri"/>
+          <w:color w:val="000000"/>
+          <w:sz w:val="24"/>
+          <w:szCs w:val="24"/>
+          <w:lang w:eastAsia="es-GT"/>
+        </w:rPr>
+        <w:t>, estas mismas podrán ser visualizadas en el apartado de Analizar, con finalidad se generan los reportes de errores y de tokens por medio de escritura de archivo que contienen la lista de errores y de tokens</w:t>
+      </w:r>
+      <w:r>
+        <w:rPr>
+          <w:rFonts w:ascii="Calibri" w:eastAsia="Times New Roman" w:hAnsi="Calibri" w:cs="Calibri"/>
+          <w:color w:val="000000"/>
+          <w:sz w:val="24"/>
+          <w:szCs w:val="24"/>
+          <w:lang w:eastAsia="es-GT"/>
+        </w:rPr>
+        <w:t>.</w:t>
       </w:r>
       <w:r>
         <w:rPr>
@@ -15603,7 +15843,29 @@
           <w:szCs w:val="21"/>
           <w:lang w:eastAsia="es-GT"/>
         </w:rPr>
-        <w:t> pidio_REP </w:t>
+        <w:t> </w:t>
+      </w:r>
+      <w:proofErr w:type="spellStart"/>
+      <w:r>
+        <w:rPr>
+          <w:rFonts w:ascii="Consolas" w:eastAsia="Times New Roman" w:hAnsi="Consolas" w:cs="Times New Roman"/>
+          <w:color w:val="D5CED9"/>
+          <w:sz w:val="21"/>
+          <w:szCs w:val="21"/>
+          <w:lang w:eastAsia="es-GT"/>
+        </w:rPr>
+        <w:t>pidio_REP</w:t>
+      </w:r>
+      <w:proofErr w:type="spellEnd"/>
+      <w:r>
+        <w:rPr>
+          <w:rFonts w:ascii="Consolas" w:eastAsia="Times New Roman" w:hAnsi="Consolas" w:cs="Times New Roman"/>
+          <w:color w:val="D5CED9"/>
+          <w:sz w:val="21"/>
+          <w:szCs w:val="21"/>
+          <w:lang w:eastAsia="es-GT"/>
+        </w:rPr>
+        <w:t> </w:t>
       </w:r>
       <w:r>
         <w:rPr>
@@ -17377,13 +17639,48 @@
       <w:pPr>
         <w:rPr>
           <w:rFonts w:ascii="Calibri" w:eastAsia="Times New Roman" w:hAnsi="Calibri" w:cs="Calibri"/>
+          <w:b/>
+          <w:color w:val="000000"/>
+          <w:sz w:val="28"/>
+          <w:szCs w:val="28"/>
+          <w:lang w:eastAsia="es-GT"/>
+        </w:rPr>
+      </w:pPr>
+      <w:r>
+        <w:rPr>
+          <w:rFonts w:ascii="Calibri" w:eastAsia="Times New Roman" w:hAnsi="Calibri" w:cs="Calibri"/>
           <w:bCs/>
           <w:color w:val="000000"/>
           <w:sz w:val="24"/>
           <w:szCs w:val="24"/>
           <w:lang w:eastAsia="es-GT"/>
         </w:rPr>
-      </w:pPr>
+        <w:tab/>
+      </w:r>
+      <w:proofErr w:type="spellStart"/>
+      <w:r>
+        <w:rPr>
+          <w:rFonts w:ascii="Calibri" w:eastAsia="Times New Roman" w:hAnsi="Calibri" w:cs="Calibri"/>
+          <w:b/>
+          <w:color w:val="000000"/>
+          <w:sz w:val="28"/>
+          <w:szCs w:val="28"/>
+          <w:lang w:eastAsia="es-GT"/>
+        </w:rPr>
+        <w:t>Imports</w:t>
+      </w:r>
+      <w:proofErr w:type="spellEnd"/>
+      <w:r>
+        <w:rPr>
+          <w:rFonts w:ascii="Calibri" w:eastAsia="Times New Roman" w:hAnsi="Calibri" w:cs="Calibri"/>
+          <w:b/>
+          <w:color w:val="000000"/>
+          <w:sz w:val="28"/>
+          <w:szCs w:val="28"/>
+          <w:lang w:eastAsia="es-GT"/>
+        </w:rPr>
+        <w:t xml:space="preserve"> locales:</w:t>
+      </w:r>
     </w:p>
     <w:p>
       <w:pPr>
@@ -17402,6 +17699,7 @@
           <w:lang w:eastAsia="es-GT"/>
         </w:rPr>
       </w:pPr>
+      <w:proofErr w:type="spellStart"/>
       <w:r>
         <w:rPr>
           <w:rFonts w:ascii="Calibri" w:eastAsia="Times New Roman" w:hAnsi="Calibri" w:cs="Calibri"/>
@@ -17411,7 +17709,43 @@
           <w:szCs w:val="24"/>
           <w:lang w:eastAsia="es-GT"/>
         </w:rPr>
-        <w:t>from prettytable import *</w:t>
+        <w:t>from</w:t>
+      </w:r>
+      <w:proofErr w:type="spellEnd"/>
+      <w:r>
+        <w:rPr>
+          <w:rFonts w:ascii="Calibri" w:eastAsia="Times New Roman" w:hAnsi="Calibri" w:cs="Calibri"/>
+          <w:bCs/>
+          <w:color w:val="000000"/>
+          <w:sz w:val="24"/>
+          <w:szCs w:val="24"/>
+          <w:lang w:eastAsia="es-GT"/>
+        </w:rPr>
+        <w:t xml:space="preserve"> Token </w:t>
+      </w:r>
+      <w:proofErr w:type="spellStart"/>
+      <w:r>
+        <w:rPr>
+          <w:rFonts w:ascii="Calibri" w:eastAsia="Times New Roman" w:hAnsi="Calibri" w:cs="Calibri"/>
+          <w:bCs/>
+          <w:color w:val="000000"/>
+          <w:sz w:val="24"/>
+          <w:szCs w:val="24"/>
+          <w:lang w:eastAsia="es-GT"/>
+        </w:rPr>
+        <w:t>import</w:t>
+      </w:r>
+      <w:proofErr w:type="spellEnd"/>
+      <w:r>
+        <w:rPr>
+          <w:rFonts w:ascii="Calibri" w:eastAsia="Times New Roman" w:hAnsi="Calibri" w:cs="Calibri"/>
+          <w:bCs/>
+          <w:color w:val="000000"/>
+          <w:sz w:val="24"/>
+          <w:szCs w:val="24"/>
+          <w:lang w:eastAsia="es-GT"/>
+        </w:rPr>
+        <w:t xml:space="preserve"> Token</w:t>
       </w:r>
     </w:p>
     <w:p>
@@ -17431,6 +17765,7 @@
           <w:lang w:eastAsia="es-GT"/>
         </w:rPr>
       </w:pPr>
+      <w:proofErr w:type="spellStart"/>
       <w:r>
         <w:rPr>
           <w:rFonts w:ascii="Calibri" w:eastAsia="Times New Roman" w:hAnsi="Calibri" w:cs="Calibri"/>
@@ -17440,7 +17775,43 @@
           <w:szCs w:val="24"/>
           <w:lang w:eastAsia="es-GT"/>
         </w:rPr>
-        <w:t>from Estudiante import Estudiante</w:t>
+        <w:t>from</w:t>
+      </w:r>
+      <w:proofErr w:type="spellEnd"/>
+      <w:r>
+        <w:rPr>
+          <w:rFonts w:ascii="Calibri" w:eastAsia="Times New Roman" w:hAnsi="Calibri" w:cs="Calibri"/>
+          <w:bCs/>
+          <w:color w:val="000000"/>
+          <w:sz w:val="24"/>
+          <w:szCs w:val="24"/>
+          <w:lang w:eastAsia="es-GT"/>
+        </w:rPr>
+        <w:t xml:space="preserve"> Errores </w:t>
+      </w:r>
+      <w:proofErr w:type="spellStart"/>
+      <w:r>
+        <w:rPr>
+          <w:rFonts w:ascii="Calibri" w:eastAsia="Times New Roman" w:hAnsi="Calibri" w:cs="Calibri"/>
+          <w:bCs/>
+          <w:color w:val="000000"/>
+          <w:sz w:val="24"/>
+          <w:szCs w:val="24"/>
+          <w:lang w:eastAsia="es-GT"/>
+        </w:rPr>
+        <w:t>import</w:t>
+      </w:r>
+      <w:proofErr w:type="spellEnd"/>
+      <w:r>
+        <w:rPr>
+          <w:rFonts w:ascii="Calibri" w:eastAsia="Times New Roman" w:hAnsi="Calibri" w:cs="Calibri"/>
+          <w:bCs/>
+          <w:color w:val="000000"/>
+          <w:sz w:val="24"/>
+          <w:szCs w:val="24"/>
+          <w:lang w:eastAsia="es-GT"/>
+        </w:rPr>
+        <w:t xml:space="preserve"> Errores </w:t>
       </w:r>
     </w:p>
     <w:p>
@@ -17460,6 +17831,7 @@
           <w:lang w:eastAsia="es-GT"/>
         </w:rPr>
       </w:pPr>
+      <w:proofErr w:type="spellStart"/>
       <w:r>
         <w:rPr>
           <w:rFonts w:ascii="Calibri" w:eastAsia="Times New Roman" w:hAnsi="Calibri" w:cs="Calibri"/>
@@ -17469,7 +17841,43 @@
           <w:szCs w:val="24"/>
           <w:lang w:eastAsia="es-GT"/>
         </w:rPr>
-        <w:t>from tkinter import filedialog, Tk</w:t>
+        <w:t>from</w:t>
+      </w:r>
+      <w:proofErr w:type="spellEnd"/>
+      <w:r>
+        <w:rPr>
+          <w:rFonts w:ascii="Calibri" w:eastAsia="Times New Roman" w:hAnsi="Calibri" w:cs="Calibri"/>
+          <w:bCs/>
+          <w:color w:val="000000"/>
+          <w:sz w:val="24"/>
+          <w:szCs w:val="24"/>
+          <w:lang w:eastAsia="es-GT"/>
+        </w:rPr>
+        <w:t xml:space="preserve"> Imagen </w:t>
+      </w:r>
+      <w:proofErr w:type="spellStart"/>
+      <w:r>
+        <w:rPr>
+          <w:rFonts w:ascii="Calibri" w:eastAsia="Times New Roman" w:hAnsi="Calibri" w:cs="Calibri"/>
+          <w:bCs/>
+          <w:color w:val="000000"/>
+          <w:sz w:val="24"/>
+          <w:szCs w:val="24"/>
+          <w:lang w:eastAsia="es-GT"/>
+        </w:rPr>
+        <w:t>import</w:t>
+      </w:r>
+      <w:proofErr w:type="spellEnd"/>
+      <w:r>
+        <w:rPr>
+          <w:rFonts w:ascii="Calibri" w:eastAsia="Times New Roman" w:hAnsi="Calibri" w:cs="Calibri"/>
+          <w:bCs/>
+          <w:color w:val="000000"/>
+          <w:sz w:val="24"/>
+          <w:szCs w:val="24"/>
+          <w:lang w:eastAsia="es-GT"/>
+        </w:rPr>
+        <w:t xml:space="preserve"> Imagen</w:t>
       </w:r>
     </w:p>
     <w:p>
@@ -17489,6 +17897,7 @@
           <w:lang w:eastAsia="es-GT"/>
         </w:rPr>
       </w:pPr>
+      <w:proofErr w:type="spellStart"/>
       <w:r>
         <w:rPr>
           <w:rFonts w:ascii="Calibri" w:eastAsia="Times New Roman" w:hAnsi="Calibri" w:cs="Calibri"/>
@@ -17498,7 +17907,43 @@
           <w:szCs w:val="24"/>
           <w:lang w:eastAsia="es-GT"/>
         </w:rPr>
-        <w:t>from tkinter.filedialog import askopenfilename</w:t>
+        <w:t>from</w:t>
+      </w:r>
+      <w:proofErr w:type="spellEnd"/>
+      <w:r>
+        <w:rPr>
+          <w:rFonts w:ascii="Calibri" w:eastAsia="Times New Roman" w:hAnsi="Calibri" w:cs="Calibri"/>
+          <w:bCs/>
+          <w:color w:val="000000"/>
+          <w:sz w:val="24"/>
+          <w:szCs w:val="24"/>
+          <w:lang w:eastAsia="es-GT"/>
+        </w:rPr>
+        <w:t xml:space="preserve"> Celda </w:t>
+      </w:r>
+      <w:proofErr w:type="spellStart"/>
+      <w:r>
+        <w:rPr>
+          <w:rFonts w:ascii="Calibri" w:eastAsia="Times New Roman" w:hAnsi="Calibri" w:cs="Calibri"/>
+          <w:bCs/>
+          <w:color w:val="000000"/>
+          <w:sz w:val="24"/>
+          <w:szCs w:val="24"/>
+          <w:lang w:eastAsia="es-GT"/>
+        </w:rPr>
+        <w:t>import</w:t>
+      </w:r>
+      <w:proofErr w:type="spellEnd"/>
+      <w:r>
+        <w:rPr>
+          <w:rFonts w:ascii="Calibri" w:eastAsia="Times New Roman" w:hAnsi="Calibri" w:cs="Calibri"/>
+          <w:bCs/>
+          <w:color w:val="000000"/>
+          <w:sz w:val="24"/>
+          <w:szCs w:val="24"/>
+          <w:lang w:eastAsia="es-GT"/>
+        </w:rPr>
+        <w:t xml:space="preserve"> Celda</w:t>
       </w:r>
     </w:p>
     <w:p>
@@ -17518,6 +17963,7 @@
           <w:lang w:eastAsia="es-GT"/>
         </w:rPr>
       </w:pPr>
+      <w:proofErr w:type="spellStart"/>
       <w:r>
         <w:rPr>
           <w:rFonts w:ascii="Calibri" w:eastAsia="Times New Roman" w:hAnsi="Calibri" w:cs="Calibri"/>
@@ -17527,7 +17973,144 @@
           <w:szCs w:val="24"/>
           <w:lang w:eastAsia="es-GT"/>
         </w:rPr>
-        <w:t xml:space="preserve">from tkinter import * </w:t>
+        <w:t>from</w:t>
+      </w:r>
+      <w:proofErr w:type="spellEnd"/>
+      <w:r>
+        <w:rPr>
+          <w:rFonts w:ascii="Calibri" w:eastAsia="Times New Roman" w:hAnsi="Calibri" w:cs="Calibri"/>
+          <w:bCs/>
+          <w:color w:val="000000"/>
+          <w:sz w:val="24"/>
+          <w:szCs w:val="24"/>
+          <w:lang w:eastAsia="es-GT"/>
+        </w:rPr>
+        <w:t xml:space="preserve"> Gestor </w:t>
+      </w:r>
+      <w:proofErr w:type="spellStart"/>
+      <w:r>
+        <w:rPr>
+          <w:rFonts w:ascii="Calibri" w:eastAsia="Times New Roman" w:hAnsi="Calibri" w:cs="Calibri"/>
+          <w:bCs/>
+          <w:color w:val="000000"/>
+          <w:sz w:val="24"/>
+          <w:szCs w:val="24"/>
+          <w:lang w:eastAsia="es-GT"/>
+        </w:rPr>
+        <w:t>import</w:t>
+      </w:r>
+      <w:proofErr w:type="spellEnd"/>
+      <w:r>
+        <w:rPr>
+          <w:rFonts w:ascii="Calibri" w:eastAsia="Times New Roman" w:hAnsi="Calibri" w:cs="Calibri"/>
+          <w:bCs/>
+          <w:color w:val="000000"/>
+          <w:sz w:val="24"/>
+          <w:szCs w:val="24"/>
+          <w:lang w:eastAsia="es-GT"/>
+        </w:rPr>
+        <w:t xml:space="preserve"> *</w:t>
+      </w:r>
+    </w:p>
+    <w:p>
+      <w:pPr>
+        <w:pStyle w:val="Prrafodelista"/>
+        <w:jc w:val="both"/>
+        <w:rPr>
+          <w:rFonts w:ascii="Calibri" w:eastAsia="Times New Roman" w:hAnsi="Calibri" w:cs="Calibri"/>
+          <w:bCs/>
+          <w:color w:val="000000"/>
+          <w:sz w:val="24"/>
+          <w:szCs w:val="24"/>
+          <w:lang w:eastAsia="es-GT"/>
+        </w:rPr>
+      </w:pPr>
+    </w:p>
+    <w:p>
+      <w:pPr>
+        <w:ind w:left="360"/>
+        <w:jc w:val="both"/>
+        <w:rPr>
+          <w:rFonts w:ascii="Calibri" w:eastAsia="Times New Roman" w:hAnsi="Calibri" w:cs="Calibri"/>
+          <w:b/>
+          <w:color w:val="000000"/>
+          <w:sz w:val="28"/>
+          <w:szCs w:val="28"/>
+          <w:lang w:eastAsia="es-GT"/>
+        </w:rPr>
+      </w:pPr>
+      <w:proofErr w:type="spellStart"/>
+      <w:r>
+        <w:rPr>
+          <w:rFonts w:ascii="Calibri" w:eastAsia="Times New Roman" w:hAnsi="Calibri" w:cs="Calibri"/>
+          <w:b/>
+          <w:color w:val="000000"/>
+          <w:sz w:val="28"/>
+          <w:szCs w:val="28"/>
+          <w:lang w:eastAsia="es-GT"/>
+        </w:rPr>
+        <w:t>Imports</w:t>
+      </w:r>
+      <w:proofErr w:type="spellEnd"/>
+      <w:r>
+        <w:rPr>
+          <w:rFonts w:ascii="Calibri" w:eastAsia="Times New Roman" w:hAnsi="Calibri" w:cs="Calibri"/>
+          <w:b/>
+          <w:color w:val="000000"/>
+          <w:sz w:val="28"/>
+          <w:szCs w:val="28"/>
+          <w:lang w:eastAsia="es-GT"/>
+        </w:rPr>
+        <w:t xml:space="preserve"> TKINTER:</w:t>
+      </w:r>
+    </w:p>
+    <w:p>
+      <w:pPr>
+        <w:ind w:left="360"/>
+        <w:jc w:val="both"/>
+        <w:rPr>
+          <w:rFonts w:ascii="Calibri" w:eastAsia="Times New Roman" w:hAnsi="Calibri" w:cs="Calibri"/>
+          <w:bCs/>
+          <w:color w:val="000000"/>
+          <w:sz w:val="24"/>
+          <w:szCs w:val="24"/>
+          <w:lang w:eastAsia="es-GT"/>
+        </w:rPr>
+      </w:pPr>
+      <w:r>
+        <w:rPr>
+          <w:rFonts w:ascii="Calibri" w:eastAsia="Times New Roman" w:hAnsi="Calibri" w:cs="Calibri"/>
+          <w:bCs/>
+          <w:color w:val="000000"/>
+          <w:sz w:val="24"/>
+          <w:szCs w:val="24"/>
+          <w:lang w:eastAsia="es-GT"/>
+        </w:rPr>
+        <w:t xml:space="preserve">Estas librerías </w:t>
+      </w:r>
+      <w:proofErr w:type="spellStart"/>
+      <w:r>
+        <w:rPr>
+          <w:rFonts w:ascii="Calibri" w:eastAsia="Times New Roman" w:hAnsi="Calibri" w:cs="Calibri"/>
+          <w:bCs/>
+          <w:color w:val="000000"/>
+          <w:sz w:val="24"/>
+          <w:szCs w:val="24"/>
+          <w:lang w:eastAsia="es-GT"/>
+        </w:rPr>
+        <w:t>fuerin</w:t>
+      </w:r>
+      <w:proofErr w:type="spellEnd"/>
+      <w:r>
+        <w:rPr>
+          <w:rFonts w:ascii="Calibri" w:eastAsia="Times New Roman" w:hAnsi="Calibri" w:cs="Calibri"/>
+          <w:bCs/>
+          <w:color w:val="000000"/>
+          <w:sz w:val="24"/>
+          <w:szCs w:val="24"/>
+          <w:lang w:eastAsia="es-GT"/>
+        </w:rPr>
+        <w:t xml:space="preserve"> utilizadas para la carga del archivo</w:t>
       </w:r>
     </w:p>
     <w:p>
@@ -17569,7 +18152,7 @@
           <w:szCs w:val="24"/>
           <w:lang w:eastAsia="es-GT"/>
         </w:rPr>
-        <w:t xml:space="preserve"> Gestor </w:t>
+        <w:t xml:space="preserve"> </w:t>
       </w:r>
       <w:proofErr w:type="spellStart"/>
       <w:r>
@@ -17581,7 +18164,7 @@
           <w:szCs w:val="24"/>
           <w:lang w:eastAsia="es-GT"/>
         </w:rPr>
-        <w:t>import</w:t>
+        <w:t>tkinter</w:t>
       </w:r>
       <w:proofErr w:type="spellEnd"/>
       <w:r>
@@ -17593,7 +18176,31 @@
           <w:szCs w:val="24"/>
           <w:lang w:eastAsia="es-GT"/>
         </w:rPr>
-        <w:t xml:space="preserve"> Gestor</w:t>
+        <w:t xml:space="preserve"> </w:t>
+      </w:r>
+      <w:proofErr w:type="spellStart"/>
+      <w:r>
+        <w:rPr>
+          <w:rFonts w:ascii="Calibri" w:eastAsia="Times New Roman" w:hAnsi="Calibri" w:cs="Calibri"/>
+          <w:bCs/>
+          <w:color w:val="000000"/>
+          <w:sz w:val="24"/>
+          <w:szCs w:val="24"/>
+          <w:lang w:eastAsia="es-GT"/>
+        </w:rPr>
+        <w:t>import</w:t>
+      </w:r>
+      <w:proofErr w:type="spellEnd"/>
+      <w:r>
+        <w:rPr>
+          <w:rFonts w:ascii="Calibri" w:eastAsia="Times New Roman" w:hAnsi="Calibri" w:cs="Calibri"/>
+          <w:bCs/>
+          <w:color w:val="000000"/>
+          <w:sz w:val="24"/>
+          <w:szCs w:val="24"/>
+          <w:lang w:eastAsia="es-GT"/>
+        </w:rPr>
+        <w:t xml:space="preserve"> * </w:t>
       </w:r>
     </w:p>
     <w:p>
@@ -17635,7 +18242,7 @@
           <w:szCs w:val="24"/>
           <w:lang w:eastAsia="es-GT"/>
         </w:rPr>
-        <w:t xml:space="preserve"> os </w:t>
+        <w:t xml:space="preserve"> </w:t>
       </w:r>
       <w:proofErr w:type="spellStart"/>
       <w:r>
@@ -17647,7 +18254,7 @@
           <w:szCs w:val="24"/>
           <w:lang w:eastAsia="es-GT"/>
         </w:rPr>
-        <w:t>import</w:t>
+        <w:t>tkinter</w:t>
       </w:r>
       <w:proofErr w:type="spellEnd"/>
       <w:r>
@@ -17671,7 +18278,55 @@
           <w:szCs w:val="24"/>
           <w:lang w:eastAsia="es-GT"/>
         </w:rPr>
-        <w:t>replace</w:t>
+        <w:t>import</w:t>
+      </w:r>
+      <w:proofErr w:type="spellEnd"/>
+      <w:r>
+        <w:rPr>
+          <w:rFonts w:ascii="Calibri" w:eastAsia="Times New Roman" w:hAnsi="Calibri" w:cs="Calibri"/>
+          <w:bCs/>
+          <w:color w:val="000000"/>
+          <w:sz w:val="24"/>
+          <w:szCs w:val="24"/>
+          <w:lang w:eastAsia="es-GT"/>
+        </w:rPr>
+        <w:t xml:space="preserve"> </w:t>
+      </w:r>
+      <w:proofErr w:type="spellStart"/>
+      <w:r>
+        <w:rPr>
+          <w:rFonts w:ascii="Calibri" w:eastAsia="Times New Roman" w:hAnsi="Calibri" w:cs="Calibri"/>
+          <w:bCs/>
+          <w:color w:val="000000"/>
+          <w:sz w:val="24"/>
+          <w:szCs w:val="24"/>
+          <w:lang w:eastAsia="es-GT"/>
+        </w:rPr>
+        <w:t>filedialog</w:t>
+      </w:r>
+      <w:proofErr w:type="spellEnd"/>
+      <w:r>
+        <w:rPr>
+          <w:rFonts w:ascii="Calibri" w:eastAsia="Times New Roman" w:hAnsi="Calibri" w:cs="Calibri"/>
+          <w:bCs/>
+          <w:color w:val="000000"/>
+          <w:sz w:val="24"/>
+          <w:szCs w:val="24"/>
+          <w:lang w:eastAsia="es-GT"/>
+        </w:rPr>
+        <w:t xml:space="preserve">, </w:t>
+      </w:r>
+      <w:proofErr w:type="spellStart"/>
+      <w:r>
+        <w:rPr>
+          <w:rFonts w:ascii="Calibri" w:eastAsia="Times New Roman" w:hAnsi="Calibri" w:cs="Calibri"/>
+          <w:bCs/>
+          <w:color w:val="000000"/>
+          <w:sz w:val="24"/>
+          <w:szCs w:val="24"/>
+          <w:lang w:eastAsia="es-GT"/>
+        </w:rPr>
+        <w:t>Tk</w:t>
       </w:r>
       <w:proofErr w:type="spellEnd"/>
     </w:p>
@@ -17717,6 +18372,7 @@
         <w:t xml:space="preserve"> </w:t>
       </w:r>
       <w:proofErr w:type="spellStart"/>
+      <w:proofErr w:type="gramStart"/>
       <w:r>
         <w:rPr>
           <w:rFonts w:ascii="Calibri" w:eastAsia="Times New Roman" w:hAnsi="Calibri" w:cs="Calibri"/>
@@ -17726,9 +18382,10 @@
           <w:szCs w:val="24"/>
           <w:lang w:eastAsia="es-GT"/>
         </w:rPr>
-        <w:t>tkinter</w:t>
-      </w:r>
-      <w:proofErr w:type="spellEnd"/>
+        <w:t>tkinter.filedialog</w:t>
+      </w:r>
+      <w:proofErr w:type="spellEnd"/>
+      <w:proofErr w:type="gramEnd"/>
       <w:r>
         <w:rPr>
           <w:rFonts w:ascii="Calibri" w:eastAsia="Times New Roman" w:hAnsi="Calibri" w:cs="Calibri"/>
@@ -17774,7 +18431,7 @@
           <w:szCs w:val="24"/>
           <w:lang w:eastAsia="es-GT"/>
         </w:rPr>
-        <w:t>BooleanVar</w:t>
+        <w:t>askopenfilename</w:t>
       </w:r>
       <w:proofErr w:type="spellEnd"/>
     </w:p>
@@ -17820,7 +18477,6 @@
         <w:t xml:space="preserve"> </w:t>
       </w:r>
       <w:proofErr w:type="spellStart"/>
-      <w:proofErr w:type="gramStart"/>
       <w:r>
         <w:rPr>
           <w:rFonts w:ascii="Calibri" w:eastAsia="Times New Roman" w:hAnsi="Calibri" w:cs="Calibri"/>
@@ -17830,10 +18486,9 @@
           <w:szCs w:val="24"/>
           <w:lang w:eastAsia="es-GT"/>
         </w:rPr>
-        <w:t>tkinter.constants</w:t>
-      </w:r>
-      <w:proofErr w:type="spellEnd"/>
-      <w:proofErr w:type="gramEnd"/>
+        <w:t>graphviz</w:t>
+      </w:r>
+      <w:proofErr w:type="spellEnd"/>
       <w:r>
         <w:rPr>
           <w:rFonts w:ascii="Calibri" w:eastAsia="Times New Roman" w:hAnsi="Calibri" w:cs="Calibri"/>
@@ -17867,7 +18522,70 @@
           <w:szCs w:val="24"/>
           <w:lang w:eastAsia="es-GT"/>
         </w:rPr>
-        <w:t xml:space="preserve"> FALSE, TRUE</w:t>
+        <w:t xml:space="preserve"> *</w:t>
+      </w:r>
+    </w:p>
+    <w:p>
+      <w:pPr>
+        <w:ind w:left="360"/>
+        <w:jc w:val="both"/>
+        <w:rPr>
+          <w:rFonts w:ascii="Calibri" w:eastAsia="Times New Roman" w:hAnsi="Calibri" w:cs="Calibri"/>
+          <w:b/>
+          <w:color w:val="000000"/>
+          <w:sz w:val="28"/>
+          <w:szCs w:val="28"/>
+          <w:lang w:eastAsia="es-GT"/>
+        </w:rPr>
+      </w:pPr>
+      <w:proofErr w:type="spellStart"/>
+      <w:r>
+        <w:rPr>
+          <w:rFonts w:ascii="Calibri" w:eastAsia="Times New Roman" w:hAnsi="Calibri" w:cs="Calibri"/>
+          <w:b/>
+          <w:color w:val="000000"/>
+          <w:sz w:val="28"/>
+          <w:szCs w:val="28"/>
+          <w:lang w:eastAsia="es-GT"/>
+        </w:rPr>
+        <w:t>Imports</w:t>
+      </w:r>
+      <w:proofErr w:type="spellEnd"/>
+      <w:r>
+        <w:rPr>
+          <w:rFonts w:ascii="Calibri" w:eastAsia="Times New Roman" w:hAnsi="Calibri" w:cs="Calibri"/>
+          <w:b/>
+          <w:color w:val="000000"/>
+          <w:sz w:val="28"/>
+          <w:szCs w:val="28"/>
+          <w:lang w:eastAsia="es-GT"/>
+        </w:rPr>
+        <w:t xml:space="preserve"> Interfaz PyQt5:</w:t>
+      </w:r>
+    </w:p>
+    <w:p>
+      <w:pPr>
+        <w:ind w:left="360"/>
+        <w:jc w:val="both"/>
+        <w:rPr>
+          <w:rFonts w:ascii="Calibri" w:eastAsia="Times New Roman" w:hAnsi="Calibri" w:cs="Calibri"/>
+          <w:bCs/>
+          <w:color w:val="000000"/>
+          <w:sz w:val="24"/>
+          <w:szCs w:val="24"/>
+          <w:lang w:eastAsia="es-GT"/>
+        </w:rPr>
+      </w:pPr>
+      <w:r>
+        <w:rPr>
+          <w:rFonts w:ascii="Calibri" w:eastAsia="Times New Roman" w:hAnsi="Calibri" w:cs="Calibri"/>
+          <w:bCs/>
+          <w:color w:val="000000"/>
+          <w:sz w:val="24"/>
+          <w:szCs w:val="24"/>
+          <w:lang w:eastAsia="es-GT"/>
+        </w:rPr>
+        <w:t>Estas librerías fueron utilizadas para la creación de la interfaz gráfica.</w:t>
       </w:r>
     </w:p>
     <w:p>
@@ -17880,14 +18598,26 @@
         <w:jc w:val="both"/>
         <w:rPr>
           <w:rFonts w:ascii="Calibri" w:eastAsia="Times New Roman" w:hAnsi="Calibri" w:cs="Calibri"/>
+          <w:b/>
+          <w:color w:val="000000"/>
+          <w:sz w:val="28"/>
+          <w:szCs w:val="28"/>
+          <w:lang w:eastAsia="es-GT"/>
+        </w:rPr>
+      </w:pPr>
+      <w:proofErr w:type="spellStart"/>
+      <w:r>
+        <w:rPr>
+          <w:rFonts w:ascii="Calibri" w:eastAsia="Times New Roman" w:hAnsi="Calibri" w:cs="Calibri"/>
           <w:bCs/>
           <w:color w:val="000000"/>
           <w:sz w:val="24"/>
           <w:szCs w:val="24"/>
           <w:lang w:eastAsia="es-GT"/>
         </w:rPr>
-      </w:pPr>
-      <w:proofErr w:type="spellStart"/>
+        <w:t>from</w:t>
+      </w:r>
+      <w:proofErr w:type="spellEnd"/>
       <w:r>
         <w:rPr>
           <w:rFonts w:ascii="Calibri" w:eastAsia="Times New Roman" w:hAnsi="Calibri" w:cs="Calibri"/>
@@ -17897,9 +18627,9 @@
           <w:szCs w:val="24"/>
           <w:lang w:eastAsia="es-GT"/>
         </w:rPr>
-        <w:t>from</w:t>
-      </w:r>
-      <w:proofErr w:type="spellEnd"/>
+        <w:t xml:space="preserve"> PyQt5 </w:t>
+      </w:r>
+      <w:proofErr w:type="spellStart"/>
       <w:r>
         <w:rPr>
           <w:rFonts w:ascii="Calibri" w:eastAsia="Times New Roman" w:hAnsi="Calibri" w:cs="Calibri"/>
@@ -17909,9 +18639,9 @@
           <w:szCs w:val="24"/>
           <w:lang w:eastAsia="es-GT"/>
         </w:rPr>
-        <w:t xml:space="preserve"> Estudiante </w:t>
-      </w:r>
-      <w:proofErr w:type="spellStart"/>
+        <w:t>import</w:t>
+      </w:r>
+      <w:proofErr w:type="spellEnd"/>
       <w:r>
         <w:rPr>
           <w:rFonts w:ascii="Calibri" w:eastAsia="Times New Roman" w:hAnsi="Calibri" w:cs="Calibri"/>
@@ -17921,9 +18651,9 @@
           <w:szCs w:val="24"/>
           <w:lang w:eastAsia="es-GT"/>
         </w:rPr>
-        <w:t>import</w:t>
-      </w:r>
-      <w:proofErr w:type="spellEnd"/>
+        <w:t xml:space="preserve"> </w:t>
+      </w:r>
+      <w:proofErr w:type="spellStart"/>
       <w:r>
         <w:rPr>
           <w:rFonts w:ascii="Calibri" w:eastAsia="Times New Roman" w:hAnsi="Calibri" w:cs="Calibri"/>
@@ -17933,17 +18663,10 @@
           <w:szCs w:val="24"/>
           <w:lang w:eastAsia="es-GT"/>
         </w:rPr>
-        <w:t xml:space="preserve"> Estudiante</w:t>
-      </w:r>
-    </w:p>
-    <w:p>
-      <w:pPr>
-        <w:pStyle w:val="Prrafodelista"/>
-        <w:numPr>
-          <w:ilvl w:val="0"/>
-          <w:numId w:val="7"/>
-        </w:numPr>
-        <w:jc w:val="both"/>
+        <w:t>QtCore</w:t>
+      </w:r>
+      <w:proofErr w:type="spellEnd"/>
+      <w:r>
         <w:rPr>
           <w:rFonts w:ascii="Calibri" w:eastAsia="Times New Roman" w:hAnsi="Calibri" w:cs="Calibri"/>
           <w:bCs/>
@@ -17952,7 +18675,8 @@
           <w:szCs w:val="24"/>
           <w:lang w:eastAsia="es-GT"/>
         </w:rPr>
-      </w:pPr>
+        <w:t xml:space="preserve">, </w:t>
+      </w:r>
       <w:proofErr w:type="spellStart"/>
       <w:r>
         <w:rPr>
@@ -17963,7 +18687,7 @@
           <w:szCs w:val="24"/>
           <w:lang w:eastAsia="es-GT"/>
         </w:rPr>
-        <w:t>from</w:t>
+        <w:t>QtGui</w:t>
       </w:r>
       <w:proofErr w:type="spellEnd"/>
       <w:r>
@@ -17975,7 +18699,7 @@
           <w:szCs w:val="24"/>
           <w:lang w:eastAsia="es-GT"/>
         </w:rPr>
-        <w:t xml:space="preserve"> </w:t>
+        <w:t xml:space="preserve">, </w:t>
       </w:r>
       <w:proofErr w:type="spellStart"/>
       <w:r>
@@ -17987,10 +18711,12 @@
           <w:szCs w:val="24"/>
           <w:lang w:eastAsia="es-GT"/>
         </w:rPr>
-        <w:t>prettytable</w:t>
-      </w:r>
-      <w:proofErr w:type="spellEnd"/>
-      <w:r>
+        <w:t>QtWidgets</w:t>
+      </w:r>
+      <w:proofErr w:type="spellEnd"/>
+    </w:p>
+    <w:p>
+      <w:pPr>
         <w:rPr>
           <w:rFonts w:ascii="Calibri" w:eastAsia="Times New Roman" w:hAnsi="Calibri" w:cs="Calibri"/>
           <w:bCs/>
@@ -17999,9 +18725,7 @@
           <w:szCs w:val="24"/>
           <w:lang w:eastAsia="es-GT"/>
         </w:rPr>
-        <w:t xml:space="preserve"> </w:t>
-      </w:r>
-      <w:proofErr w:type="spellStart"/>
+      </w:pPr>
       <w:r>
         <w:rPr>
           <w:rFonts w:ascii="Calibri" w:eastAsia="Times New Roman" w:hAnsi="Calibri" w:cs="Calibri"/>
@@ -18011,20 +18735,1605 @@
           <w:szCs w:val="24"/>
           <w:lang w:eastAsia="es-GT"/>
         </w:rPr>
-        <w:t>import</w:t>
-      </w:r>
-      <w:proofErr w:type="spellEnd"/>
-      <w:r>
+        <w:br w:type="page"/>
+      </w:r>
+    </w:p>
+    <w:p>
+      <w:pPr>
+        <w:ind w:left="360"/>
+        <w:jc w:val="center"/>
         <w:rPr>
           <w:rFonts w:ascii="Calibri" w:eastAsia="Times New Roman" w:hAnsi="Calibri" w:cs="Calibri"/>
-          <w:bCs/>
-          <w:color w:val="000000"/>
-          <w:sz w:val="24"/>
-          <w:szCs w:val="24"/>
-          <w:lang w:eastAsia="es-GT"/>
-        </w:rPr>
-        <w:t xml:space="preserve"> *</w:t>
-      </w:r>
+          <w:b/>
+          <w:color w:val="000000"/>
+          <w:sz w:val="28"/>
+          <w:szCs w:val="28"/>
+          <w:lang w:eastAsia="es-GT"/>
+        </w:rPr>
+      </w:pPr>
+      <w:r>
+        <w:rPr>
+          <w:rFonts w:ascii="Calibri" w:eastAsia="Times New Roman" w:hAnsi="Calibri" w:cs="Calibri"/>
+          <w:b/>
+          <w:color w:val="000000"/>
+          <w:sz w:val="28"/>
+          <w:szCs w:val="28"/>
+          <w:lang w:eastAsia="es-GT"/>
+        </w:rPr>
+        <w:lastRenderedPageBreak/>
+        <w:t>Descripción de Tokens</w:t>
+      </w:r>
+    </w:p>
+    <w:tbl>
+      <w:tblPr>
+        <w:tblStyle w:val="Tablaconcuadrcula"/>
+        <w:tblW w:w="8468" w:type="dxa"/>
+        <w:tblInd w:w="360" w:type="dxa"/>
+        <w:tblLook w:val="04A0" w:firstRow="1" w:lastRow="0" w:firstColumn="1" w:lastColumn="0" w:noHBand="0" w:noVBand="1"/>
+      </w:tblPr>
+      <w:tblGrid>
+        <w:gridCol w:w="683"/>
+        <w:gridCol w:w="1733"/>
+        <w:gridCol w:w="3305"/>
+        <w:gridCol w:w="2747"/>
+      </w:tblGrid>
+      <w:tr>
+        <w:tc>
+          <w:tcPr>
+            <w:tcW w:w="683" w:type="dxa"/>
+          </w:tcPr>
+          <w:p>
+            <w:pPr>
+              <w:jc w:val="center"/>
+              <w:rPr>
+                <w:rFonts w:ascii="Calibri" w:eastAsia="Times New Roman" w:hAnsi="Calibri" w:cs="Calibri"/>
+                <w:b/>
+                <w:color w:val="000000"/>
+                <w:sz w:val="28"/>
+                <w:szCs w:val="28"/>
+                <w:lang w:eastAsia="es-GT"/>
+              </w:rPr>
+            </w:pPr>
+            <w:r>
+              <w:rPr>
+                <w:rFonts w:ascii="Calibri" w:eastAsia="Times New Roman" w:hAnsi="Calibri" w:cs="Calibri"/>
+                <w:b/>
+                <w:color w:val="000000"/>
+                <w:sz w:val="28"/>
+                <w:szCs w:val="28"/>
+                <w:lang w:eastAsia="es-GT"/>
+              </w:rPr>
+              <w:t>#</w:t>
+            </w:r>
+          </w:p>
+        </w:tc>
+        <w:tc>
+          <w:tcPr>
+            <w:tcW w:w="1733" w:type="dxa"/>
+          </w:tcPr>
+          <w:p>
+            <w:pPr>
+              <w:jc w:val="center"/>
+              <w:rPr>
+                <w:rFonts w:ascii="Calibri" w:eastAsia="Times New Roman" w:hAnsi="Calibri" w:cs="Calibri"/>
+                <w:b/>
+                <w:color w:val="000000"/>
+                <w:sz w:val="28"/>
+                <w:szCs w:val="28"/>
+                <w:lang w:eastAsia="es-GT"/>
+              </w:rPr>
+            </w:pPr>
+            <w:r>
+              <w:rPr>
+                <w:rFonts w:ascii="Calibri" w:eastAsia="Times New Roman" w:hAnsi="Calibri" w:cs="Calibri"/>
+                <w:b/>
+                <w:color w:val="000000"/>
+                <w:sz w:val="28"/>
+                <w:szCs w:val="28"/>
+                <w:lang w:eastAsia="es-GT"/>
+              </w:rPr>
+              <w:t>Token</w:t>
+            </w:r>
+          </w:p>
+        </w:tc>
+        <w:tc>
+          <w:tcPr>
+            <w:tcW w:w="3305" w:type="dxa"/>
+          </w:tcPr>
+          <w:p>
+            <w:pPr>
+              <w:jc w:val="center"/>
+              <w:rPr>
+                <w:rFonts w:ascii="Calibri" w:eastAsia="Times New Roman" w:hAnsi="Calibri" w:cs="Calibri"/>
+                <w:b/>
+                <w:color w:val="000000"/>
+                <w:sz w:val="28"/>
+                <w:szCs w:val="28"/>
+                <w:lang w:eastAsia="es-GT"/>
+              </w:rPr>
+            </w:pPr>
+            <w:r>
+              <w:rPr>
+                <w:rFonts w:ascii="Calibri" w:eastAsia="Times New Roman" w:hAnsi="Calibri" w:cs="Calibri"/>
+                <w:b/>
+                <w:color w:val="000000"/>
+                <w:sz w:val="28"/>
+                <w:szCs w:val="28"/>
+                <w:lang w:eastAsia="es-GT"/>
+              </w:rPr>
+              <w:t>Descripción</w:t>
+            </w:r>
+          </w:p>
+        </w:tc>
+        <w:tc>
+          <w:tcPr>
+            <w:tcW w:w="2747" w:type="dxa"/>
+          </w:tcPr>
+          <w:p>
+            <w:pPr>
+              <w:jc w:val="center"/>
+              <w:rPr>
+                <w:rFonts w:ascii="Calibri" w:eastAsia="Times New Roman" w:hAnsi="Calibri" w:cs="Calibri"/>
+                <w:b/>
+                <w:color w:val="000000"/>
+                <w:sz w:val="28"/>
+                <w:szCs w:val="28"/>
+                <w:lang w:eastAsia="es-GT"/>
+              </w:rPr>
+            </w:pPr>
+            <w:r>
+              <w:rPr>
+                <w:rFonts w:ascii="Calibri" w:eastAsia="Times New Roman" w:hAnsi="Calibri" w:cs="Calibri"/>
+                <w:b/>
+                <w:color w:val="000000"/>
+                <w:sz w:val="28"/>
+                <w:szCs w:val="28"/>
+                <w:lang w:eastAsia="es-GT"/>
+              </w:rPr>
+              <w:t>Tipo de valor</w:t>
+            </w:r>
+          </w:p>
+        </w:tc>
+      </w:tr>
+      <w:tr>
+        <w:trPr>
+          <w:trHeight w:val="395"/>
+        </w:trPr>
+        <w:tc>
+          <w:tcPr>
+            <w:tcW w:w="683" w:type="dxa"/>
+          </w:tcPr>
+          <w:p>
+            <w:pPr>
+              <w:jc w:val="center"/>
+              <w:rPr>
+                <w:rFonts w:ascii="Calibri" w:eastAsia="Times New Roman" w:hAnsi="Calibri" w:cs="Calibri"/>
+                <w:b/>
+                <w:color w:val="000000"/>
+                <w:sz w:val="28"/>
+                <w:szCs w:val="28"/>
+                <w:lang w:eastAsia="es-GT"/>
+              </w:rPr>
+            </w:pPr>
+            <w:r>
+              <w:rPr>
+                <w:rFonts w:ascii="Calibri" w:eastAsia="Times New Roman" w:hAnsi="Calibri" w:cs="Calibri"/>
+                <w:b/>
+                <w:color w:val="000000"/>
+                <w:sz w:val="28"/>
+                <w:szCs w:val="28"/>
+                <w:lang w:eastAsia="es-GT"/>
+              </w:rPr>
+              <w:t>1</w:t>
+            </w:r>
+          </w:p>
+        </w:tc>
+        <w:tc>
+          <w:tcPr>
+            <w:tcW w:w="1733" w:type="dxa"/>
+            <w:vAlign w:val="center"/>
+          </w:tcPr>
+          <w:p>
+            <w:pPr>
+              <w:jc w:val="center"/>
+              <w:rPr>
+                <w:rFonts w:ascii="Calibri" w:eastAsia="Times New Roman" w:hAnsi="Calibri" w:cs="Calibri"/>
+                <w:bCs/>
+                <w:color w:val="000000"/>
+                <w:sz w:val="24"/>
+                <w:szCs w:val="24"/>
+                <w:lang w:eastAsia="es-GT"/>
+              </w:rPr>
+            </w:pPr>
+            <w:r>
+              <w:rPr>
+                <w:rFonts w:ascii="Calibri" w:eastAsia="Times New Roman" w:hAnsi="Calibri" w:cs="Calibri"/>
+                <w:bCs/>
+                <w:color w:val="000000"/>
+                <w:sz w:val="24"/>
+                <w:szCs w:val="24"/>
+                <w:lang w:eastAsia="es-GT"/>
+              </w:rPr>
+              <w:t>Titulo</w:t>
+            </w:r>
+          </w:p>
+        </w:tc>
+        <w:tc>
+          <w:tcPr>
+            <w:tcW w:w="3305" w:type="dxa"/>
+            <w:vAlign w:val="center"/>
+          </w:tcPr>
+          <w:p>
+            <w:pPr>
+              <w:jc w:val="center"/>
+              <w:rPr>
+                <w:rFonts w:ascii="Calibri" w:eastAsia="Times New Roman" w:hAnsi="Calibri" w:cs="Calibri"/>
+                <w:bCs/>
+                <w:color w:val="000000"/>
+                <w:sz w:val="24"/>
+                <w:szCs w:val="24"/>
+                <w:lang w:eastAsia="es-GT"/>
+              </w:rPr>
+            </w:pPr>
+            <w:r>
+              <w:rPr>
+                <w:rFonts w:ascii="Calibri" w:eastAsia="Times New Roman" w:hAnsi="Calibri" w:cs="Calibri"/>
+                <w:bCs/>
+                <w:color w:val="000000"/>
+                <w:sz w:val="24"/>
+                <w:szCs w:val="24"/>
+                <w:lang w:eastAsia="es-GT"/>
+              </w:rPr>
+              <w:t>Este token representa el título de la imagen</w:t>
+            </w:r>
+          </w:p>
+        </w:tc>
+        <w:tc>
+          <w:tcPr>
+            <w:tcW w:w="2747" w:type="dxa"/>
+            <w:vAlign w:val="center"/>
+          </w:tcPr>
+          <w:p>
+            <w:pPr>
+              <w:jc w:val="center"/>
+              <w:rPr>
+                <w:rFonts w:ascii="Calibri" w:eastAsia="Times New Roman" w:hAnsi="Calibri" w:cs="Calibri"/>
+                <w:bCs/>
+                <w:color w:val="000000"/>
+                <w:sz w:val="24"/>
+                <w:szCs w:val="24"/>
+                <w:lang w:eastAsia="es-GT"/>
+              </w:rPr>
+            </w:pPr>
+            <w:r>
+              <w:rPr>
+                <w:rFonts w:ascii="Calibri" w:eastAsia="Times New Roman" w:hAnsi="Calibri" w:cs="Calibri"/>
+                <w:bCs/>
+                <w:color w:val="000000"/>
+                <w:sz w:val="24"/>
+                <w:szCs w:val="24"/>
+                <w:lang w:eastAsia="es-GT"/>
+              </w:rPr>
+              <w:t>String</w:t>
+            </w:r>
+          </w:p>
+        </w:tc>
+      </w:tr>
+      <w:tr>
+        <w:trPr>
+          <w:trHeight w:val="456"/>
+        </w:trPr>
+        <w:tc>
+          <w:tcPr>
+            <w:tcW w:w="683" w:type="dxa"/>
+          </w:tcPr>
+          <w:p>
+            <w:pPr>
+              <w:jc w:val="center"/>
+              <w:rPr>
+                <w:rFonts w:ascii="Calibri" w:eastAsia="Times New Roman" w:hAnsi="Calibri" w:cs="Calibri"/>
+                <w:b/>
+                <w:color w:val="000000"/>
+                <w:sz w:val="28"/>
+                <w:szCs w:val="28"/>
+                <w:lang w:eastAsia="es-GT"/>
+              </w:rPr>
+            </w:pPr>
+            <w:r>
+              <w:rPr>
+                <w:rFonts w:ascii="Calibri" w:eastAsia="Times New Roman" w:hAnsi="Calibri" w:cs="Calibri"/>
+                <w:b/>
+                <w:color w:val="000000"/>
+                <w:sz w:val="28"/>
+                <w:szCs w:val="28"/>
+                <w:lang w:eastAsia="es-GT"/>
+              </w:rPr>
+              <w:t>2</w:t>
+            </w:r>
+          </w:p>
+        </w:tc>
+        <w:tc>
+          <w:tcPr>
+            <w:tcW w:w="1733" w:type="dxa"/>
+            <w:vAlign w:val="center"/>
+          </w:tcPr>
+          <w:p>
+            <w:pPr>
+              <w:jc w:val="center"/>
+              <w:rPr>
+                <w:rFonts w:ascii="Calibri" w:eastAsia="Times New Roman" w:hAnsi="Calibri" w:cs="Calibri"/>
+                <w:bCs/>
+                <w:color w:val="000000"/>
+                <w:sz w:val="24"/>
+                <w:szCs w:val="24"/>
+                <w:lang w:eastAsia="es-GT"/>
+              </w:rPr>
+            </w:pPr>
+            <w:r>
+              <w:rPr>
+                <w:rFonts w:ascii="Calibri" w:eastAsia="Times New Roman" w:hAnsi="Calibri" w:cs="Calibri"/>
+                <w:bCs/>
+                <w:color w:val="000000"/>
+                <w:sz w:val="24"/>
+                <w:szCs w:val="24"/>
+                <w:lang w:eastAsia="es-GT"/>
+              </w:rPr>
+              <w:t>Ancho</w:t>
+            </w:r>
+          </w:p>
+        </w:tc>
+        <w:tc>
+          <w:tcPr>
+            <w:tcW w:w="3305" w:type="dxa"/>
+            <w:vAlign w:val="center"/>
+          </w:tcPr>
+          <w:p>
+            <w:pPr>
+              <w:jc w:val="center"/>
+              <w:rPr>
+                <w:rFonts w:ascii="Calibri" w:eastAsia="Times New Roman" w:hAnsi="Calibri" w:cs="Calibri"/>
+                <w:bCs/>
+                <w:color w:val="000000"/>
+                <w:sz w:val="24"/>
+                <w:szCs w:val="24"/>
+                <w:lang w:eastAsia="es-GT"/>
+              </w:rPr>
+            </w:pPr>
+            <w:r>
+              <w:rPr>
+                <w:rFonts w:ascii="Calibri" w:eastAsia="Times New Roman" w:hAnsi="Calibri" w:cs="Calibri"/>
+                <w:bCs/>
+                <w:color w:val="000000"/>
+                <w:sz w:val="24"/>
+                <w:szCs w:val="24"/>
+                <w:lang w:eastAsia="es-GT"/>
+              </w:rPr>
+              <w:t>Este token representa el ancho del Lienzo o cuadro de pixeles</w:t>
+            </w:r>
+          </w:p>
+        </w:tc>
+        <w:tc>
+          <w:tcPr>
+            <w:tcW w:w="2747" w:type="dxa"/>
+            <w:vAlign w:val="center"/>
+          </w:tcPr>
+          <w:p>
+            <w:pPr>
+              <w:jc w:val="center"/>
+              <w:rPr>
+                <w:rFonts w:ascii="Calibri" w:eastAsia="Times New Roman" w:hAnsi="Calibri" w:cs="Calibri"/>
+                <w:bCs/>
+                <w:color w:val="000000"/>
+                <w:sz w:val="24"/>
+                <w:szCs w:val="24"/>
+                <w:lang w:eastAsia="es-GT"/>
+              </w:rPr>
+            </w:pPr>
+            <w:proofErr w:type="spellStart"/>
+            <w:r>
+              <w:rPr>
+                <w:rFonts w:ascii="Calibri" w:eastAsia="Times New Roman" w:hAnsi="Calibri" w:cs="Calibri"/>
+                <w:bCs/>
+                <w:color w:val="000000"/>
+                <w:sz w:val="24"/>
+                <w:szCs w:val="24"/>
+                <w:lang w:eastAsia="es-GT"/>
+              </w:rPr>
+              <w:t>Int</w:t>
+            </w:r>
+            <w:proofErr w:type="spellEnd"/>
+          </w:p>
+          <w:p>
+            <w:pPr>
+              <w:jc w:val="center"/>
+              <w:rPr>
+                <w:rFonts w:ascii="Calibri" w:eastAsia="Times New Roman" w:hAnsi="Calibri" w:cs="Calibri"/>
+                <w:bCs/>
+                <w:color w:val="000000"/>
+                <w:sz w:val="24"/>
+                <w:szCs w:val="24"/>
+                <w:lang w:eastAsia="es-GT"/>
+              </w:rPr>
+            </w:pPr>
+            <w:r>
+              <w:rPr>
+                <w:rFonts w:ascii="Calibri" w:eastAsia="Times New Roman" w:hAnsi="Calibri" w:cs="Calibri"/>
+                <w:bCs/>
+                <w:color w:val="000000"/>
+                <w:sz w:val="24"/>
+                <w:szCs w:val="24"/>
+                <w:lang w:eastAsia="es-GT"/>
+              </w:rPr>
+              <w:t>[0,9]</w:t>
+            </w:r>
+          </w:p>
+        </w:tc>
+      </w:tr>
+      <w:tr>
+        <w:tc>
+          <w:tcPr>
+            <w:tcW w:w="683" w:type="dxa"/>
+          </w:tcPr>
+          <w:p>
+            <w:pPr>
+              <w:jc w:val="center"/>
+              <w:rPr>
+                <w:rFonts w:ascii="Calibri" w:eastAsia="Times New Roman" w:hAnsi="Calibri" w:cs="Calibri"/>
+                <w:b/>
+                <w:color w:val="000000"/>
+                <w:sz w:val="28"/>
+                <w:szCs w:val="28"/>
+                <w:lang w:eastAsia="es-GT"/>
+              </w:rPr>
+            </w:pPr>
+            <w:r>
+              <w:rPr>
+                <w:rFonts w:ascii="Calibri" w:eastAsia="Times New Roman" w:hAnsi="Calibri" w:cs="Calibri"/>
+                <w:b/>
+                <w:color w:val="000000"/>
+                <w:sz w:val="28"/>
+                <w:szCs w:val="28"/>
+                <w:lang w:eastAsia="es-GT"/>
+              </w:rPr>
+              <w:t>3</w:t>
+            </w:r>
+          </w:p>
+        </w:tc>
+        <w:tc>
+          <w:tcPr>
+            <w:tcW w:w="1733" w:type="dxa"/>
+            <w:vAlign w:val="center"/>
+          </w:tcPr>
+          <w:p>
+            <w:pPr>
+              <w:jc w:val="center"/>
+              <w:rPr>
+                <w:rFonts w:ascii="Calibri" w:eastAsia="Times New Roman" w:hAnsi="Calibri" w:cs="Calibri"/>
+                <w:bCs/>
+                <w:color w:val="000000"/>
+                <w:sz w:val="24"/>
+                <w:szCs w:val="24"/>
+                <w:lang w:eastAsia="es-GT"/>
+              </w:rPr>
+            </w:pPr>
+            <w:r>
+              <w:rPr>
+                <w:rFonts w:ascii="Calibri" w:eastAsia="Times New Roman" w:hAnsi="Calibri" w:cs="Calibri"/>
+                <w:bCs/>
+                <w:color w:val="000000"/>
+                <w:sz w:val="24"/>
+                <w:szCs w:val="24"/>
+                <w:lang w:eastAsia="es-GT"/>
+              </w:rPr>
+              <w:t>Alto</w:t>
+            </w:r>
+          </w:p>
+        </w:tc>
+        <w:tc>
+          <w:tcPr>
+            <w:tcW w:w="3305" w:type="dxa"/>
+            <w:vAlign w:val="center"/>
+          </w:tcPr>
+          <w:p>
+            <w:pPr>
+              <w:jc w:val="center"/>
+              <w:rPr>
+                <w:rFonts w:ascii="Calibri" w:eastAsia="Times New Roman" w:hAnsi="Calibri" w:cs="Calibri"/>
+                <w:bCs/>
+                <w:color w:val="000000"/>
+                <w:sz w:val="24"/>
+                <w:szCs w:val="24"/>
+                <w:lang w:eastAsia="es-GT"/>
+              </w:rPr>
+            </w:pPr>
+            <w:r>
+              <w:rPr>
+                <w:rFonts w:ascii="Calibri" w:eastAsia="Times New Roman" w:hAnsi="Calibri" w:cs="Calibri"/>
+                <w:bCs/>
+                <w:color w:val="000000"/>
+                <w:sz w:val="24"/>
+                <w:szCs w:val="24"/>
+                <w:lang w:eastAsia="es-GT"/>
+              </w:rPr>
+              <w:t>Este token representa el alto del lienzo o cuadro de pixeles</w:t>
+            </w:r>
+          </w:p>
+        </w:tc>
+        <w:tc>
+          <w:tcPr>
+            <w:tcW w:w="2747" w:type="dxa"/>
+            <w:vAlign w:val="center"/>
+          </w:tcPr>
+          <w:p>
+            <w:pPr>
+              <w:jc w:val="center"/>
+              <w:rPr>
+                <w:rFonts w:ascii="Calibri" w:eastAsia="Times New Roman" w:hAnsi="Calibri" w:cs="Calibri"/>
+                <w:bCs/>
+                <w:color w:val="000000"/>
+                <w:sz w:val="24"/>
+                <w:szCs w:val="24"/>
+                <w:lang w:eastAsia="es-GT"/>
+              </w:rPr>
+            </w:pPr>
+            <w:proofErr w:type="spellStart"/>
+            <w:r>
+              <w:rPr>
+                <w:rFonts w:ascii="Calibri" w:eastAsia="Times New Roman" w:hAnsi="Calibri" w:cs="Calibri"/>
+                <w:bCs/>
+                <w:color w:val="000000"/>
+                <w:sz w:val="24"/>
+                <w:szCs w:val="24"/>
+                <w:lang w:eastAsia="es-GT"/>
+              </w:rPr>
+              <w:t>Int</w:t>
+            </w:r>
+            <w:proofErr w:type="spellEnd"/>
+          </w:p>
+          <w:p>
+            <w:pPr>
+              <w:jc w:val="center"/>
+              <w:rPr>
+                <w:rFonts w:ascii="Calibri" w:eastAsia="Times New Roman" w:hAnsi="Calibri" w:cs="Calibri"/>
+                <w:bCs/>
+                <w:color w:val="000000"/>
+                <w:sz w:val="24"/>
+                <w:szCs w:val="24"/>
+                <w:lang w:eastAsia="es-GT"/>
+              </w:rPr>
+            </w:pPr>
+            <w:r>
+              <w:rPr>
+                <w:rFonts w:ascii="Calibri" w:eastAsia="Times New Roman" w:hAnsi="Calibri" w:cs="Calibri"/>
+                <w:bCs/>
+                <w:color w:val="000000"/>
+                <w:sz w:val="24"/>
+                <w:szCs w:val="24"/>
+                <w:lang w:eastAsia="es-GT"/>
+              </w:rPr>
+              <w:t>[0,9]</w:t>
+            </w:r>
+          </w:p>
+        </w:tc>
+      </w:tr>
+      <w:tr>
+        <w:tc>
+          <w:tcPr>
+            <w:tcW w:w="683" w:type="dxa"/>
+          </w:tcPr>
+          <w:p>
+            <w:pPr>
+              <w:jc w:val="center"/>
+              <w:rPr>
+                <w:rFonts w:ascii="Calibri" w:eastAsia="Times New Roman" w:hAnsi="Calibri" w:cs="Calibri"/>
+                <w:b/>
+                <w:color w:val="000000"/>
+                <w:sz w:val="28"/>
+                <w:szCs w:val="28"/>
+                <w:lang w:eastAsia="es-GT"/>
+              </w:rPr>
+            </w:pPr>
+            <w:r>
+              <w:rPr>
+                <w:rFonts w:ascii="Calibri" w:eastAsia="Times New Roman" w:hAnsi="Calibri" w:cs="Calibri"/>
+                <w:b/>
+                <w:color w:val="000000"/>
+                <w:sz w:val="28"/>
+                <w:szCs w:val="28"/>
+                <w:lang w:eastAsia="es-GT"/>
+              </w:rPr>
+              <w:t>4</w:t>
+            </w:r>
+          </w:p>
+        </w:tc>
+        <w:tc>
+          <w:tcPr>
+            <w:tcW w:w="1733" w:type="dxa"/>
+            <w:vAlign w:val="center"/>
+          </w:tcPr>
+          <w:p>
+            <w:pPr>
+              <w:jc w:val="center"/>
+              <w:rPr>
+                <w:rFonts w:ascii="Calibri" w:eastAsia="Times New Roman" w:hAnsi="Calibri" w:cs="Calibri"/>
+                <w:bCs/>
+                <w:color w:val="000000"/>
+                <w:sz w:val="24"/>
+                <w:szCs w:val="24"/>
+                <w:lang w:eastAsia="es-GT"/>
+              </w:rPr>
+            </w:pPr>
+            <w:r>
+              <w:rPr>
+                <w:rFonts w:ascii="Calibri" w:eastAsia="Times New Roman" w:hAnsi="Calibri" w:cs="Calibri"/>
+                <w:bCs/>
+                <w:color w:val="000000"/>
+                <w:sz w:val="24"/>
+                <w:szCs w:val="24"/>
+                <w:lang w:eastAsia="es-GT"/>
+              </w:rPr>
+              <w:t>Filas</w:t>
+            </w:r>
+          </w:p>
+        </w:tc>
+        <w:tc>
+          <w:tcPr>
+            <w:tcW w:w="3305" w:type="dxa"/>
+            <w:vAlign w:val="center"/>
+          </w:tcPr>
+          <w:p>
+            <w:pPr>
+              <w:jc w:val="center"/>
+              <w:rPr>
+                <w:rFonts w:ascii="Calibri" w:eastAsia="Times New Roman" w:hAnsi="Calibri" w:cs="Calibri"/>
+                <w:bCs/>
+                <w:color w:val="000000"/>
+                <w:sz w:val="24"/>
+                <w:szCs w:val="24"/>
+                <w:lang w:eastAsia="es-GT"/>
+              </w:rPr>
+            </w:pPr>
+            <w:r>
+              <w:rPr>
+                <w:rFonts w:ascii="Calibri" w:eastAsia="Times New Roman" w:hAnsi="Calibri" w:cs="Calibri"/>
+                <w:bCs/>
+                <w:color w:val="000000"/>
+                <w:sz w:val="24"/>
+                <w:szCs w:val="24"/>
+                <w:lang w:eastAsia="es-GT"/>
+              </w:rPr>
+              <w:t xml:space="preserve">Este token representa el </w:t>
+            </w:r>
+            <w:r>
+              <w:rPr>
+                <w:rFonts w:ascii="Calibri" w:eastAsia="Times New Roman" w:hAnsi="Calibri" w:cs="Calibri"/>
+                <w:bCs/>
+                <w:color w:val="000000"/>
+                <w:sz w:val="24"/>
+                <w:szCs w:val="24"/>
+                <w:lang w:eastAsia="es-GT"/>
+              </w:rPr>
+              <w:t>número de filas</w:t>
+            </w:r>
+            <w:r>
+              <w:rPr>
+                <w:rFonts w:ascii="Calibri" w:eastAsia="Times New Roman" w:hAnsi="Calibri" w:cs="Calibri"/>
+                <w:bCs/>
+                <w:color w:val="000000"/>
+                <w:sz w:val="24"/>
+                <w:szCs w:val="24"/>
+                <w:lang w:eastAsia="es-GT"/>
+              </w:rPr>
+              <w:t xml:space="preserve"> del lienzo o cuadro de pixeles</w:t>
+            </w:r>
+          </w:p>
+        </w:tc>
+        <w:tc>
+          <w:tcPr>
+            <w:tcW w:w="2747" w:type="dxa"/>
+            <w:vAlign w:val="center"/>
+          </w:tcPr>
+          <w:p>
+            <w:pPr>
+              <w:jc w:val="center"/>
+              <w:rPr>
+                <w:rFonts w:ascii="Calibri" w:eastAsia="Times New Roman" w:hAnsi="Calibri" w:cs="Calibri"/>
+                <w:bCs/>
+                <w:color w:val="000000"/>
+                <w:sz w:val="24"/>
+                <w:szCs w:val="24"/>
+                <w:lang w:eastAsia="es-GT"/>
+              </w:rPr>
+            </w:pPr>
+            <w:proofErr w:type="spellStart"/>
+            <w:r>
+              <w:rPr>
+                <w:rFonts w:ascii="Calibri" w:eastAsia="Times New Roman" w:hAnsi="Calibri" w:cs="Calibri"/>
+                <w:bCs/>
+                <w:color w:val="000000"/>
+                <w:sz w:val="24"/>
+                <w:szCs w:val="24"/>
+                <w:lang w:eastAsia="es-GT"/>
+              </w:rPr>
+              <w:t>Int</w:t>
+            </w:r>
+            <w:proofErr w:type="spellEnd"/>
+          </w:p>
+          <w:p>
+            <w:pPr>
+              <w:jc w:val="center"/>
+              <w:rPr>
+                <w:rFonts w:ascii="Calibri" w:eastAsia="Times New Roman" w:hAnsi="Calibri" w:cs="Calibri"/>
+                <w:bCs/>
+                <w:color w:val="000000"/>
+                <w:sz w:val="24"/>
+                <w:szCs w:val="24"/>
+                <w:lang w:eastAsia="es-GT"/>
+              </w:rPr>
+            </w:pPr>
+            <w:r>
+              <w:rPr>
+                <w:rFonts w:ascii="Calibri" w:eastAsia="Times New Roman" w:hAnsi="Calibri" w:cs="Calibri"/>
+                <w:bCs/>
+                <w:color w:val="000000"/>
+                <w:sz w:val="24"/>
+                <w:szCs w:val="24"/>
+                <w:lang w:eastAsia="es-GT"/>
+              </w:rPr>
+              <w:t>[0,9]</w:t>
+            </w:r>
+          </w:p>
+        </w:tc>
+      </w:tr>
+      <w:tr>
+        <w:tc>
+          <w:tcPr>
+            <w:tcW w:w="683" w:type="dxa"/>
+          </w:tcPr>
+          <w:p>
+            <w:pPr>
+              <w:jc w:val="center"/>
+              <w:rPr>
+                <w:rFonts w:ascii="Calibri" w:eastAsia="Times New Roman" w:hAnsi="Calibri" w:cs="Calibri"/>
+                <w:b/>
+                <w:color w:val="000000"/>
+                <w:sz w:val="28"/>
+                <w:szCs w:val="28"/>
+                <w:lang w:eastAsia="es-GT"/>
+              </w:rPr>
+            </w:pPr>
+            <w:r>
+              <w:rPr>
+                <w:rFonts w:ascii="Calibri" w:eastAsia="Times New Roman" w:hAnsi="Calibri" w:cs="Calibri"/>
+                <w:b/>
+                <w:color w:val="000000"/>
+                <w:sz w:val="28"/>
+                <w:szCs w:val="28"/>
+                <w:lang w:eastAsia="es-GT"/>
+              </w:rPr>
+              <w:t>5</w:t>
+            </w:r>
+          </w:p>
+        </w:tc>
+        <w:tc>
+          <w:tcPr>
+            <w:tcW w:w="1733" w:type="dxa"/>
+            <w:vAlign w:val="center"/>
+          </w:tcPr>
+          <w:p>
+            <w:pPr>
+              <w:jc w:val="center"/>
+              <w:rPr>
+                <w:rFonts w:ascii="Calibri" w:eastAsia="Times New Roman" w:hAnsi="Calibri" w:cs="Calibri"/>
+                <w:bCs/>
+                <w:color w:val="000000"/>
+                <w:sz w:val="24"/>
+                <w:szCs w:val="24"/>
+                <w:lang w:eastAsia="es-GT"/>
+              </w:rPr>
+            </w:pPr>
+            <w:r>
+              <w:rPr>
+                <w:rFonts w:ascii="Calibri" w:eastAsia="Times New Roman" w:hAnsi="Calibri" w:cs="Calibri"/>
+                <w:bCs/>
+                <w:color w:val="000000"/>
+                <w:sz w:val="24"/>
+                <w:szCs w:val="24"/>
+                <w:lang w:eastAsia="es-GT"/>
+              </w:rPr>
+              <w:t>Columnas</w:t>
+            </w:r>
+          </w:p>
+        </w:tc>
+        <w:tc>
+          <w:tcPr>
+            <w:tcW w:w="3305" w:type="dxa"/>
+            <w:vAlign w:val="center"/>
+          </w:tcPr>
+          <w:p>
+            <w:pPr>
+              <w:jc w:val="center"/>
+              <w:rPr>
+                <w:rFonts w:ascii="Calibri" w:eastAsia="Times New Roman" w:hAnsi="Calibri" w:cs="Calibri"/>
+                <w:bCs/>
+                <w:color w:val="000000"/>
+                <w:sz w:val="24"/>
+                <w:szCs w:val="24"/>
+                <w:lang w:eastAsia="es-GT"/>
+              </w:rPr>
+            </w:pPr>
+            <w:r>
+              <w:rPr>
+                <w:rFonts w:ascii="Calibri" w:eastAsia="Times New Roman" w:hAnsi="Calibri" w:cs="Calibri"/>
+                <w:bCs/>
+                <w:color w:val="000000"/>
+                <w:sz w:val="24"/>
+                <w:szCs w:val="24"/>
+                <w:lang w:eastAsia="es-GT"/>
+              </w:rPr>
+              <w:t xml:space="preserve">Este token representa el </w:t>
+            </w:r>
+            <w:r>
+              <w:rPr>
+                <w:rFonts w:ascii="Calibri" w:eastAsia="Times New Roman" w:hAnsi="Calibri" w:cs="Calibri"/>
+                <w:bCs/>
+                <w:color w:val="000000"/>
+                <w:sz w:val="24"/>
+                <w:szCs w:val="24"/>
+                <w:lang w:eastAsia="es-GT"/>
+              </w:rPr>
+              <w:t>número de columnas</w:t>
+            </w:r>
+            <w:r>
+              <w:rPr>
+                <w:rFonts w:ascii="Calibri" w:eastAsia="Times New Roman" w:hAnsi="Calibri" w:cs="Calibri"/>
+                <w:bCs/>
+                <w:color w:val="000000"/>
+                <w:sz w:val="24"/>
+                <w:szCs w:val="24"/>
+                <w:lang w:eastAsia="es-GT"/>
+              </w:rPr>
+              <w:t xml:space="preserve"> del lienzo o cuadro de pixeles</w:t>
+            </w:r>
+          </w:p>
+        </w:tc>
+        <w:tc>
+          <w:tcPr>
+            <w:tcW w:w="2747" w:type="dxa"/>
+            <w:vAlign w:val="center"/>
+          </w:tcPr>
+          <w:p>
+            <w:pPr>
+              <w:jc w:val="center"/>
+              <w:rPr>
+                <w:rFonts w:ascii="Calibri" w:eastAsia="Times New Roman" w:hAnsi="Calibri" w:cs="Calibri"/>
+                <w:bCs/>
+                <w:color w:val="000000"/>
+                <w:sz w:val="24"/>
+                <w:szCs w:val="24"/>
+                <w:lang w:eastAsia="es-GT"/>
+              </w:rPr>
+            </w:pPr>
+            <w:proofErr w:type="spellStart"/>
+            <w:r>
+              <w:rPr>
+                <w:rFonts w:ascii="Calibri" w:eastAsia="Times New Roman" w:hAnsi="Calibri" w:cs="Calibri"/>
+                <w:bCs/>
+                <w:color w:val="000000"/>
+                <w:sz w:val="24"/>
+                <w:szCs w:val="24"/>
+                <w:lang w:eastAsia="es-GT"/>
+              </w:rPr>
+              <w:t>Int</w:t>
+            </w:r>
+            <w:proofErr w:type="spellEnd"/>
+          </w:p>
+          <w:p>
+            <w:pPr>
+              <w:jc w:val="center"/>
+              <w:rPr>
+                <w:rFonts w:ascii="Calibri" w:eastAsia="Times New Roman" w:hAnsi="Calibri" w:cs="Calibri"/>
+                <w:bCs/>
+                <w:color w:val="000000"/>
+                <w:sz w:val="24"/>
+                <w:szCs w:val="24"/>
+                <w:lang w:eastAsia="es-GT"/>
+              </w:rPr>
+            </w:pPr>
+            <w:r>
+              <w:rPr>
+                <w:rFonts w:ascii="Calibri" w:eastAsia="Times New Roman" w:hAnsi="Calibri" w:cs="Calibri"/>
+                <w:bCs/>
+                <w:color w:val="000000"/>
+                <w:sz w:val="24"/>
+                <w:szCs w:val="24"/>
+                <w:lang w:eastAsia="es-GT"/>
+              </w:rPr>
+              <w:t>[0,9]</w:t>
+            </w:r>
+          </w:p>
+        </w:tc>
+      </w:tr>
+      <w:tr>
+        <w:tc>
+          <w:tcPr>
+            <w:tcW w:w="683" w:type="dxa"/>
+          </w:tcPr>
+          <w:p>
+            <w:pPr>
+              <w:jc w:val="center"/>
+              <w:rPr>
+                <w:rFonts w:ascii="Calibri" w:eastAsia="Times New Roman" w:hAnsi="Calibri" w:cs="Calibri"/>
+                <w:b/>
+                <w:color w:val="000000"/>
+                <w:sz w:val="28"/>
+                <w:szCs w:val="28"/>
+                <w:lang w:eastAsia="es-GT"/>
+              </w:rPr>
+            </w:pPr>
+            <w:r>
+              <w:rPr>
+                <w:rFonts w:ascii="Calibri" w:eastAsia="Times New Roman" w:hAnsi="Calibri" w:cs="Calibri"/>
+                <w:b/>
+                <w:color w:val="000000"/>
+                <w:sz w:val="28"/>
+                <w:szCs w:val="28"/>
+                <w:lang w:eastAsia="es-GT"/>
+              </w:rPr>
+              <w:t>6</w:t>
+            </w:r>
+          </w:p>
+        </w:tc>
+        <w:tc>
+          <w:tcPr>
+            <w:tcW w:w="1733" w:type="dxa"/>
+            <w:vAlign w:val="center"/>
+          </w:tcPr>
+          <w:p>
+            <w:pPr>
+              <w:jc w:val="center"/>
+              <w:rPr>
+                <w:rFonts w:ascii="Calibri" w:eastAsia="Times New Roman" w:hAnsi="Calibri" w:cs="Calibri"/>
+                <w:bCs/>
+                <w:color w:val="000000"/>
+                <w:sz w:val="24"/>
+                <w:szCs w:val="24"/>
+                <w:lang w:eastAsia="es-GT"/>
+              </w:rPr>
+            </w:pPr>
+            <w:r>
+              <w:rPr>
+                <w:rFonts w:ascii="Calibri" w:eastAsia="Times New Roman" w:hAnsi="Calibri" w:cs="Calibri"/>
+                <w:bCs/>
+                <w:color w:val="000000"/>
+                <w:sz w:val="24"/>
+                <w:szCs w:val="24"/>
+                <w:lang w:eastAsia="es-GT"/>
+              </w:rPr>
+              <w:t>X</w:t>
+            </w:r>
+          </w:p>
+        </w:tc>
+        <w:tc>
+          <w:tcPr>
+            <w:tcW w:w="3305" w:type="dxa"/>
+            <w:vAlign w:val="center"/>
+          </w:tcPr>
+          <w:p>
+            <w:pPr>
+              <w:jc w:val="center"/>
+              <w:rPr>
+                <w:rFonts w:ascii="Calibri" w:eastAsia="Times New Roman" w:hAnsi="Calibri" w:cs="Calibri"/>
+                <w:bCs/>
+                <w:color w:val="000000"/>
+                <w:sz w:val="24"/>
+                <w:szCs w:val="24"/>
+                <w:lang w:eastAsia="es-GT"/>
+              </w:rPr>
+            </w:pPr>
+            <w:r>
+              <w:rPr>
+                <w:rFonts w:ascii="Calibri" w:eastAsia="Times New Roman" w:hAnsi="Calibri" w:cs="Calibri"/>
+                <w:bCs/>
+                <w:color w:val="000000"/>
+                <w:sz w:val="24"/>
+                <w:szCs w:val="24"/>
+                <w:lang w:eastAsia="es-GT"/>
+              </w:rPr>
+              <w:t xml:space="preserve">Este token representa </w:t>
+            </w:r>
+            <w:r>
+              <w:rPr>
+                <w:rFonts w:ascii="Calibri" w:eastAsia="Times New Roman" w:hAnsi="Calibri" w:cs="Calibri"/>
+                <w:bCs/>
+                <w:color w:val="000000"/>
+                <w:sz w:val="24"/>
+                <w:szCs w:val="24"/>
+                <w:lang w:eastAsia="es-GT"/>
+              </w:rPr>
+              <w:t xml:space="preserve">la posición del píxel en columna </w:t>
+            </w:r>
+            <w:r>
+              <w:rPr>
+                <w:rFonts w:ascii="Calibri" w:eastAsia="Times New Roman" w:hAnsi="Calibri" w:cs="Calibri"/>
+                <w:bCs/>
+                <w:color w:val="000000"/>
+                <w:sz w:val="24"/>
+                <w:szCs w:val="24"/>
+                <w:lang w:eastAsia="es-GT"/>
+              </w:rPr>
+              <w:t>del lienzo o cuadro de pixeles</w:t>
+            </w:r>
+          </w:p>
+        </w:tc>
+        <w:tc>
+          <w:tcPr>
+            <w:tcW w:w="2747" w:type="dxa"/>
+            <w:vAlign w:val="center"/>
+          </w:tcPr>
+          <w:p>
+            <w:pPr>
+              <w:jc w:val="center"/>
+              <w:rPr>
+                <w:rFonts w:ascii="Calibri" w:eastAsia="Times New Roman" w:hAnsi="Calibri" w:cs="Calibri"/>
+                <w:bCs/>
+                <w:color w:val="000000"/>
+                <w:sz w:val="24"/>
+                <w:szCs w:val="24"/>
+                <w:lang w:eastAsia="es-GT"/>
+              </w:rPr>
+            </w:pPr>
+            <w:proofErr w:type="spellStart"/>
+            <w:r>
+              <w:rPr>
+                <w:rFonts w:ascii="Calibri" w:eastAsia="Times New Roman" w:hAnsi="Calibri" w:cs="Calibri"/>
+                <w:bCs/>
+                <w:color w:val="000000"/>
+                <w:sz w:val="24"/>
+                <w:szCs w:val="24"/>
+                <w:lang w:eastAsia="es-GT"/>
+              </w:rPr>
+              <w:t>Int</w:t>
+            </w:r>
+            <w:proofErr w:type="spellEnd"/>
+          </w:p>
+          <w:p>
+            <w:pPr>
+              <w:jc w:val="center"/>
+              <w:rPr>
+                <w:rFonts w:ascii="Calibri" w:eastAsia="Times New Roman" w:hAnsi="Calibri" w:cs="Calibri"/>
+                <w:bCs/>
+                <w:color w:val="000000"/>
+                <w:sz w:val="24"/>
+                <w:szCs w:val="24"/>
+                <w:lang w:eastAsia="es-GT"/>
+              </w:rPr>
+            </w:pPr>
+            <w:r>
+              <w:rPr>
+                <w:rFonts w:ascii="Calibri" w:eastAsia="Times New Roman" w:hAnsi="Calibri" w:cs="Calibri"/>
+                <w:bCs/>
+                <w:color w:val="000000"/>
+                <w:sz w:val="24"/>
+                <w:szCs w:val="24"/>
+                <w:lang w:eastAsia="es-GT"/>
+              </w:rPr>
+              <w:t>[0,9]</w:t>
+            </w:r>
+          </w:p>
+        </w:tc>
+      </w:tr>
+      <w:tr>
+        <w:tc>
+          <w:tcPr>
+            <w:tcW w:w="683" w:type="dxa"/>
+          </w:tcPr>
+          <w:p>
+            <w:pPr>
+              <w:jc w:val="center"/>
+              <w:rPr>
+                <w:rFonts w:ascii="Calibri" w:eastAsia="Times New Roman" w:hAnsi="Calibri" w:cs="Calibri"/>
+                <w:b/>
+                <w:color w:val="000000"/>
+                <w:sz w:val="28"/>
+                <w:szCs w:val="28"/>
+                <w:lang w:eastAsia="es-GT"/>
+              </w:rPr>
+            </w:pPr>
+            <w:r>
+              <w:rPr>
+                <w:rFonts w:ascii="Calibri" w:eastAsia="Times New Roman" w:hAnsi="Calibri" w:cs="Calibri"/>
+                <w:b/>
+                <w:color w:val="000000"/>
+                <w:sz w:val="28"/>
+                <w:szCs w:val="28"/>
+                <w:lang w:eastAsia="es-GT"/>
+              </w:rPr>
+              <w:t>7</w:t>
+            </w:r>
+          </w:p>
+        </w:tc>
+        <w:tc>
+          <w:tcPr>
+            <w:tcW w:w="1733" w:type="dxa"/>
+            <w:vAlign w:val="center"/>
+          </w:tcPr>
+          <w:p>
+            <w:pPr>
+              <w:jc w:val="center"/>
+              <w:rPr>
+                <w:rFonts w:ascii="Calibri" w:eastAsia="Times New Roman" w:hAnsi="Calibri" w:cs="Calibri"/>
+                <w:bCs/>
+                <w:color w:val="000000"/>
+                <w:sz w:val="24"/>
+                <w:szCs w:val="24"/>
+                <w:lang w:eastAsia="es-GT"/>
+              </w:rPr>
+            </w:pPr>
+            <w:r>
+              <w:rPr>
+                <w:rFonts w:ascii="Calibri" w:eastAsia="Times New Roman" w:hAnsi="Calibri" w:cs="Calibri"/>
+                <w:bCs/>
+                <w:color w:val="000000"/>
+                <w:sz w:val="24"/>
+                <w:szCs w:val="24"/>
+                <w:lang w:eastAsia="es-GT"/>
+              </w:rPr>
+              <w:t>Y</w:t>
+            </w:r>
+          </w:p>
+        </w:tc>
+        <w:tc>
+          <w:tcPr>
+            <w:tcW w:w="3305" w:type="dxa"/>
+            <w:vAlign w:val="center"/>
+          </w:tcPr>
+          <w:p>
+            <w:pPr>
+              <w:jc w:val="center"/>
+              <w:rPr>
+                <w:rFonts w:ascii="Calibri" w:eastAsia="Times New Roman" w:hAnsi="Calibri" w:cs="Calibri"/>
+                <w:bCs/>
+                <w:color w:val="000000"/>
+                <w:sz w:val="24"/>
+                <w:szCs w:val="24"/>
+                <w:lang w:eastAsia="es-GT"/>
+              </w:rPr>
+            </w:pPr>
+            <w:r>
+              <w:rPr>
+                <w:rFonts w:ascii="Calibri" w:eastAsia="Times New Roman" w:hAnsi="Calibri" w:cs="Calibri"/>
+                <w:bCs/>
+                <w:color w:val="000000"/>
+                <w:sz w:val="24"/>
+                <w:szCs w:val="24"/>
+                <w:lang w:eastAsia="es-GT"/>
+              </w:rPr>
+              <w:t xml:space="preserve">Este token representa la posición del </w:t>
+            </w:r>
+            <w:r>
+              <w:rPr>
+                <w:rFonts w:ascii="Calibri" w:eastAsia="Times New Roman" w:hAnsi="Calibri" w:cs="Calibri"/>
+                <w:bCs/>
+                <w:color w:val="000000"/>
+                <w:sz w:val="24"/>
+                <w:szCs w:val="24"/>
+                <w:lang w:eastAsia="es-GT"/>
+              </w:rPr>
+              <w:t>píxel</w:t>
+            </w:r>
+            <w:r>
+              <w:rPr>
+                <w:rFonts w:ascii="Calibri" w:eastAsia="Times New Roman" w:hAnsi="Calibri" w:cs="Calibri"/>
+                <w:bCs/>
+                <w:color w:val="000000"/>
+                <w:sz w:val="24"/>
+                <w:szCs w:val="24"/>
+                <w:lang w:eastAsia="es-GT"/>
+              </w:rPr>
+              <w:t xml:space="preserve"> en </w:t>
+            </w:r>
+            <w:r>
+              <w:rPr>
+                <w:rFonts w:ascii="Calibri" w:eastAsia="Times New Roman" w:hAnsi="Calibri" w:cs="Calibri"/>
+                <w:bCs/>
+                <w:color w:val="000000"/>
+                <w:sz w:val="24"/>
+                <w:szCs w:val="24"/>
+                <w:lang w:eastAsia="es-GT"/>
+              </w:rPr>
+              <w:t>fila</w:t>
+            </w:r>
+            <w:r>
+              <w:rPr>
+                <w:rFonts w:ascii="Calibri" w:eastAsia="Times New Roman" w:hAnsi="Calibri" w:cs="Calibri"/>
+                <w:bCs/>
+                <w:color w:val="000000"/>
+                <w:sz w:val="24"/>
+                <w:szCs w:val="24"/>
+                <w:lang w:eastAsia="es-GT"/>
+              </w:rPr>
+              <w:t xml:space="preserve"> del lienzo o cuadro de pixeles</w:t>
+            </w:r>
+          </w:p>
+        </w:tc>
+        <w:tc>
+          <w:tcPr>
+            <w:tcW w:w="2747" w:type="dxa"/>
+            <w:vAlign w:val="center"/>
+          </w:tcPr>
+          <w:p>
+            <w:pPr>
+              <w:jc w:val="center"/>
+              <w:rPr>
+                <w:rFonts w:ascii="Calibri" w:eastAsia="Times New Roman" w:hAnsi="Calibri" w:cs="Calibri"/>
+                <w:bCs/>
+                <w:color w:val="000000"/>
+                <w:sz w:val="24"/>
+                <w:szCs w:val="24"/>
+                <w:lang w:eastAsia="es-GT"/>
+              </w:rPr>
+            </w:pPr>
+            <w:proofErr w:type="spellStart"/>
+            <w:r>
+              <w:rPr>
+                <w:rFonts w:ascii="Calibri" w:eastAsia="Times New Roman" w:hAnsi="Calibri" w:cs="Calibri"/>
+                <w:bCs/>
+                <w:color w:val="000000"/>
+                <w:sz w:val="24"/>
+                <w:szCs w:val="24"/>
+                <w:lang w:eastAsia="es-GT"/>
+              </w:rPr>
+              <w:t>Int</w:t>
+            </w:r>
+            <w:proofErr w:type="spellEnd"/>
+          </w:p>
+          <w:p>
+            <w:pPr>
+              <w:jc w:val="center"/>
+              <w:rPr>
+                <w:rFonts w:ascii="Calibri" w:eastAsia="Times New Roman" w:hAnsi="Calibri" w:cs="Calibri"/>
+                <w:bCs/>
+                <w:color w:val="000000"/>
+                <w:sz w:val="24"/>
+                <w:szCs w:val="24"/>
+                <w:lang w:eastAsia="es-GT"/>
+              </w:rPr>
+            </w:pPr>
+            <w:r>
+              <w:rPr>
+                <w:rFonts w:ascii="Calibri" w:eastAsia="Times New Roman" w:hAnsi="Calibri" w:cs="Calibri"/>
+                <w:bCs/>
+                <w:color w:val="000000"/>
+                <w:sz w:val="24"/>
+                <w:szCs w:val="24"/>
+                <w:lang w:eastAsia="es-GT"/>
+              </w:rPr>
+              <w:t>[0,9]</w:t>
+            </w:r>
+          </w:p>
+        </w:tc>
+      </w:tr>
+      <w:tr>
+        <w:tc>
+          <w:tcPr>
+            <w:tcW w:w="683" w:type="dxa"/>
+          </w:tcPr>
+          <w:p>
+            <w:pPr>
+              <w:jc w:val="center"/>
+              <w:rPr>
+                <w:rFonts w:ascii="Calibri" w:eastAsia="Times New Roman" w:hAnsi="Calibri" w:cs="Calibri"/>
+                <w:b/>
+                <w:color w:val="000000"/>
+                <w:sz w:val="28"/>
+                <w:szCs w:val="28"/>
+                <w:lang w:eastAsia="es-GT"/>
+              </w:rPr>
+            </w:pPr>
+            <w:r>
+              <w:rPr>
+                <w:rFonts w:ascii="Calibri" w:eastAsia="Times New Roman" w:hAnsi="Calibri" w:cs="Calibri"/>
+                <w:b/>
+                <w:color w:val="000000"/>
+                <w:sz w:val="28"/>
+                <w:szCs w:val="28"/>
+                <w:lang w:eastAsia="es-GT"/>
+              </w:rPr>
+              <w:t>8</w:t>
+            </w:r>
+          </w:p>
+        </w:tc>
+        <w:tc>
+          <w:tcPr>
+            <w:tcW w:w="1733" w:type="dxa"/>
+            <w:vAlign w:val="center"/>
+          </w:tcPr>
+          <w:p>
+            <w:pPr>
+              <w:jc w:val="center"/>
+              <w:rPr>
+                <w:rFonts w:ascii="Calibri" w:eastAsia="Times New Roman" w:hAnsi="Calibri" w:cs="Calibri"/>
+                <w:bCs/>
+                <w:color w:val="000000"/>
+                <w:sz w:val="24"/>
+                <w:szCs w:val="24"/>
+                <w:lang w:eastAsia="es-GT"/>
+              </w:rPr>
+            </w:pPr>
+            <w:proofErr w:type="spellStart"/>
+            <w:r>
+              <w:rPr>
+                <w:rFonts w:ascii="Calibri" w:eastAsia="Times New Roman" w:hAnsi="Calibri" w:cs="Calibri"/>
+                <w:bCs/>
+                <w:color w:val="000000"/>
+                <w:sz w:val="24"/>
+                <w:szCs w:val="24"/>
+                <w:lang w:eastAsia="es-GT"/>
+              </w:rPr>
+              <w:t>ValorBool</w:t>
+            </w:r>
+            <w:proofErr w:type="spellEnd"/>
+          </w:p>
+        </w:tc>
+        <w:tc>
+          <w:tcPr>
+            <w:tcW w:w="3305" w:type="dxa"/>
+            <w:vAlign w:val="center"/>
+          </w:tcPr>
+          <w:p>
+            <w:pPr>
+              <w:jc w:val="center"/>
+              <w:rPr>
+                <w:rFonts w:ascii="Calibri" w:eastAsia="Times New Roman" w:hAnsi="Calibri" w:cs="Calibri"/>
+                <w:bCs/>
+                <w:color w:val="000000"/>
+                <w:sz w:val="24"/>
+                <w:szCs w:val="24"/>
+                <w:lang w:eastAsia="es-GT"/>
+              </w:rPr>
+            </w:pPr>
+            <w:r>
+              <w:rPr>
+                <w:rFonts w:ascii="Calibri" w:eastAsia="Times New Roman" w:hAnsi="Calibri" w:cs="Calibri"/>
+                <w:bCs/>
+                <w:color w:val="000000"/>
+                <w:sz w:val="24"/>
+                <w:szCs w:val="24"/>
+                <w:lang w:eastAsia="es-GT"/>
+              </w:rPr>
+              <w:t>Este token representa si la celda ubicada será pintada</w:t>
+            </w:r>
+          </w:p>
+        </w:tc>
+        <w:tc>
+          <w:tcPr>
+            <w:tcW w:w="2747" w:type="dxa"/>
+            <w:vAlign w:val="center"/>
+          </w:tcPr>
+          <w:p>
+            <w:pPr>
+              <w:jc w:val="center"/>
+              <w:rPr>
+                <w:rFonts w:ascii="Calibri" w:eastAsia="Times New Roman" w:hAnsi="Calibri" w:cs="Calibri"/>
+                <w:bCs/>
+                <w:color w:val="000000"/>
+                <w:sz w:val="24"/>
+                <w:szCs w:val="24"/>
+                <w:lang w:eastAsia="es-GT"/>
+              </w:rPr>
+            </w:pPr>
+            <w:r>
+              <w:rPr>
+                <w:rFonts w:ascii="Calibri" w:eastAsia="Times New Roman" w:hAnsi="Calibri" w:cs="Calibri"/>
+                <w:bCs/>
+                <w:color w:val="000000"/>
+                <w:sz w:val="24"/>
+                <w:szCs w:val="24"/>
+                <w:lang w:eastAsia="es-GT"/>
+              </w:rPr>
+              <w:t>Booleano</w:t>
+            </w:r>
+          </w:p>
+          <w:p>
+            <w:pPr>
+              <w:jc w:val="center"/>
+              <w:rPr>
+                <w:rFonts w:ascii="Calibri" w:eastAsia="Times New Roman" w:hAnsi="Calibri" w:cs="Calibri"/>
+                <w:bCs/>
+                <w:color w:val="000000"/>
+                <w:sz w:val="24"/>
+                <w:szCs w:val="24"/>
+                <w:lang w:eastAsia="es-GT"/>
+              </w:rPr>
+            </w:pPr>
+            <w:r>
+              <w:rPr>
+                <w:rFonts w:ascii="Calibri" w:eastAsia="Times New Roman" w:hAnsi="Calibri" w:cs="Calibri"/>
+                <w:bCs/>
+                <w:color w:val="000000"/>
+                <w:sz w:val="24"/>
+                <w:szCs w:val="24"/>
+                <w:lang w:eastAsia="es-GT"/>
+              </w:rPr>
+              <w:t>(true o false)</w:t>
+            </w:r>
+          </w:p>
+        </w:tc>
+      </w:tr>
+      <w:tr>
+        <w:tc>
+          <w:tcPr>
+            <w:tcW w:w="683" w:type="dxa"/>
+          </w:tcPr>
+          <w:p>
+            <w:pPr>
+              <w:jc w:val="center"/>
+              <w:rPr>
+                <w:rFonts w:ascii="Calibri" w:eastAsia="Times New Roman" w:hAnsi="Calibri" w:cs="Calibri"/>
+                <w:b/>
+                <w:color w:val="000000"/>
+                <w:sz w:val="28"/>
+                <w:szCs w:val="28"/>
+                <w:lang w:eastAsia="es-GT"/>
+              </w:rPr>
+            </w:pPr>
+            <w:r>
+              <w:rPr>
+                <w:rFonts w:ascii="Calibri" w:eastAsia="Times New Roman" w:hAnsi="Calibri" w:cs="Calibri"/>
+                <w:b/>
+                <w:color w:val="000000"/>
+                <w:sz w:val="28"/>
+                <w:szCs w:val="28"/>
+                <w:lang w:eastAsia="es-GT"/>
+              </w:rPr>
+              <w:t>9</w:t>
+            </w:r>
+          </w:p>
+        </w:tc>
+        <w:tc>
+          <w:tcPr>
+            <w:tcW w:w="1733" w:type="dxa"/>
+            <w:vAlign w:val="center"/>
+          </w:tcPr>
+          <w:p>
+            <w:pPr>
+              <w:jc w:val="center"/>
+              <w:rPr>
+                <w:rFonts w:ascii="Calibri" w:eastAsia="Times New Roman" w:hAnsi="Calibri" w:cs="Calibri"/>
+                <w:bCs/>
+                <w:color w:val="000000"/>
+                <w:sz w:val="24"/>
+                <w:szCs w:val="24"/>
+                <w:lang w:eastAsia="es-GT"/>
+              </w:rPr>
+            </w:pPr>
+            <w:r>
+              <w:rPr>
+                <w:rFonts w:ascii="Calibri" w:eastAsia="Times New Roman" w:hAnsi="Calibri" w:cs="Calibri"/>
+                <w:bCs/>
+                <w:color w:val="000000"/>
+                <w:sz w:val="24"/>
+                <w:szCs w:val="24"/>
+                <w:lang w:eastAsia="es-GT"/>
+              </w:rPr>
+              <w:t>Color</w:t>
+            </w:r>
+          </w:p>
+        </w:tc>
+        <w:tc>
+          <w:tcPr>
+            <w:tcW w:w="3305" w:type="dxa"/>
+            <w:vAlign w:val="center"/>
+          </w:tcPr>
+          <w:p>
+            <w:pPr>
+              <w:jc w:val="center"/>
+              <w:rPr>
+                <w:rFonts w:ascii="Calibri" w:eastAsia="Times New Roman" w:hAnsi="Calibri" w:cs="Calibri"/>
+                <w:bCs/>
+                <w:color w:val="000000"/>
+                <w:sz w:val="24"/>
+                <w:szCs w:val="24"/>
+                <w:lang w:eastAsia="es-GT"/>
+              </w:rPr>
+            </w:pPr>
+            <w:r>
+              <w:rPr>
+                <w:rFonts w:ascii="Calibri" w:eastAsia="Times New Roman" w:hAnsi="Calibri" w:cs="Calibri"/>
+                <w:bCs/>
+                <w:color w:val="000000"/>
+                <w:sz w:val="24"/>
+                <w:szCs w:val="24"/>
+                <w:lang w:eastAsia="es-GT"/>
+              </w:rPr>
+              <w:t>Este token representa el color con el que será pintado el píxel</w:t>
+            </w:r>
+          </w:p>
+        </w:tc>
+        <w:tc>
+          <w:tcPr>
+            <w:tcW w:w="2747" w:type="dxa"/>
+            <w:vAlign w:val="center"/>
+          </w:tcPr>
+          <w:p>
+            <w:pPr>
+              <w:jc w:val="center"/>
+              <w:rPr>
+                <w:rFonts w:ascii="Calibri" w:eastAsia="Times New Roman" w:hAnsi="Calibri" w:cs="Calibri"/>
+                <w:bCs/>
+                <w:color w:val="000000"/>
+                <w:sz w:val="24"/>
+                <w:szCs w:val="24"/>
+                <w:lang w:eastAsia="es-GT"/>
+              </w:rPr>
+            </w:pPr>
+            <w:r>
+              <w:rPr>
+                <w:rFonts w:ascii="Calibri" w:eastAsia="Times New Roman" w:hAnsi="Calibri" w:cs="Calibri"/>
+                <w:bCs/>
+                <w:color w:val="000000"/>
+                <w:sz w:val="24"/>
+                <w:szCs w:val="24"/>
+                <w:lang w:eastAsia="es-GT"/>
+              </w:rPr>
+              <w:t>Color tipo Hexadecimal</w:t>
+            </w:r>
+          </w:p>
+          <w:p>
+            <w:pPr>
+              <w:jc w:val="center"/>
+              <w:rPr>
+                <w:rFonts w:ascii="Calibri" w:eastAsia="Times New Roman" w:hAnsi="Calibri" w:cs="Calibri"/>
+                <w:bCs/>
+                <w:color w:val="000000"/>
+                <w:sz w:val="24"/>
+                <w:szCs w:val="24"/>
+                <w:u w:val="single"/>
+                <w:lang w:eastAsia="es-GT"/>
+              </w:rPr>
+            </w:pPr>
+            <w:r>
+              <w:rPr>
+                <w:rFonts w:ascii="Calibri" w:eastAsia="Times New Roman" w:hAnsi="Calibri" w:cs="Calibri"/>
+                <w:bCs/>
+                <w:color w:val="000000"/>
+                <w:sz w:val="24"/>
+                <w:szCs w:val="24"/>
+                <w:lang w:eastAsia="es-GT"/>
+              </w:rPr>
+              <w:t>ejemplo(</w:t>
+            </w:r>
+            <w:r>
+              <w:t>#F0F8FF</w:t>
+            </w:r>
+            <w:r>
+              <w:rPr>
+                <w:rFonts w:ascii="Arial" w:hAnsi="Arial" w:cs="Arial"/>
+                <w:color w:val="4D5156"/>
+                <w:sz w:val="21"/>
+                <w:szCs w:val="21"/>
+                <w:shd w:val="clear" w:color="auto" w:fill="FFFFFF"/>
+              </w:rPr>
+              <w:t>)</w:t>
+            </w:r>
+          </w:p>
+        </w:tc>
+      </w:tr>
+    </w:tbl>
+    <w:p>
+      <w:pPr>
+        <w:ind w:left="360"/>
+        <w:jc w:val="center"/>
+        <w:rPr>
+          <w:rFonts w:ascii="Calibri" w:eastAsia="Times New Roman" w:hAnsi="Calibri" w:cs="Calibri"/>
+          <w:b/>
+          <w:color w:val="000000"/>
+          <w:sz w:val="28"/>
+          <w:szCs w:val="28"/>
+          <w:lang w:eastAsia="es-GT"/>
+        </w:rPr>
+      </w:pPr>
     </w:p>
     <w:sectPr>
       <w:pgSz w:w="12240" w:h="15840"/>
@@ -19231,6 +21540,7 @@
   <w:style w:type="paragraph" w:default="1" w:styleId="Normal">
     <w:name w:val="Normal"/>
     <w:qFormat/>
+    <w:rsid w:val="009B148A"/>
   </w:style>
   <w:style w:type="character" w:default="1" w:styleId="Fuentedeprrafopredeter">
     <w:name w:val="Default Paragraph Font"/>
@@ -19398,6 +21708,25 @@
     <w:link w:val="Piedepgina"/>
     <w:uiPriority w:val="99"/>
     <w:rsid w:val="005E45FD"/>
+  </w:style>
+  <w:style w:type="table" w:styleId="Tablaconcuadrcula">
+    <w:name w:val="Table Grid"/>
+    <w:basedOn w:val="Tablanormal"/>
+    <w:uiPriority w:val="39"/>
+    <w:rsid w:val="005A5779"/>
+    <w:pPr>
+      <w:spacing w:after="0" w:line="240" w:lineRule="auto"/>
+    </w:pPr>
+    <w:tblPr>
+      <w:tblBorders>
+        <w:top w:val="single" w:sz="4" w:space="0" w:color="auto"/>
+        <w:left w:val="single" w:sz="4" w:space="0" w:color="auto"/>
+        <w:bottom w:val="single" w:sz="4" w:space="0" w:color="auto"/>
+        <w:right w:val="single" w:sz="4" w:space="0" w:color="auto"/>
+        <w:insideH w:val="single" w:sz="4" w:space="0" w:color="auto"/>
+        <w:insideV w:val="single" w:sz="4" w:space="0" w:color="auto"/>
+      </w:tblBorders>
+    </w:tblPr>
   </w:style>
 </w:styles>
 </file>

</xml_diff>